<commit_message>
Añadi comentarios en la parte del merge de las pull request
</commit_message>
<xml_diff>
--- a/act_grupal_CI_CD-memoria.docx
+++ b/act_grupal_CI_CD-memoria.docx
@@ -2410,6 +2410,195 @@
         <w:spacing w:line="360" w:lineRule="auto"/>
         <w:ind w:left="426"/>
         <w:jc w:val="both"/>
+        <w:rPr>
+          <w:lang w:val="en-US"/>
+        </w:rPr>
+      </w:pPr>
+      <w:r>
+        <w:rPr>
+          <w:b/>
+          <w:bCs/>
+          <w:lang w:val="en-US"/>
+        </w:rPr>
+        <w:t>URL Fork</w:t>
+      </w:r>
+      <w:r>
+        <w:rPr>
+          <w:b/>
+          <w:bCs/>
+          <w:lang w:val="en-US"/>
+        </w:rPr>
+        <w:t xml:space="preserve">/ </w:t>
+      </w:r>
+      <w:proofErr w:type="spellStart"/>
+      <w:r>
+        <w:rPr>
+          <w:b/>
+          <w:bCs/>
+          <w:lang w:val="en-US"/>
+        </w:rPr>
+        <w:t>rama</w:t>
+      </w:r>
+      <w:proofErr w:type="spellEnd"/>
+      <w:r>
+        <w:rPr>
+          <w:b/>
+          <w:bCs/>
+          <w:lang w:val="en-US"/>
+        </w:rPr>
+        <w:t xml:space="preserve"> </w:t>
+      </w:r>
+      <w:proofErr w:type="spellStart"/>
+      <w:r>
+        <w:rPr>
+          <w:b/>
+          <w:bCs/>
+          <w:lang w:val="en-US"/>
+        </w:rPr>
+        <w:t>administrador</w:t>
+      </w:r>
+      <w:proofErr w:type="spellEnd"/>
+      <w:r>
+        <w:rPr>
+          <w:lang w:val="en-US"/>
+        </w:rPr>
+        <w:t>:</w:t>
+      </w:r>
+      <w:r>
+        <w:rPr>
+          <w:lang w:val="en-US"/>
+        </w:rPr>
+        <w:t xml:space="preserve"> </w:t>
+      </w:r>
+      <w:r>
+        <w:rPr>
+          <w:lang w:val="en-US"/>
+        </w:rPr>
+        <w:t xml:space="preserve">git checkout -b </w:t>
+      </w:r>
+      <w:proofErr w:type="spellStart"/>
+      <w:r>
+        <w:rPr>
+          <w:lang w:val="en-US"/>
+        </w:rPr>
+        <w:t>rama-</w:t>
+      </w:r>
+      <w:r>
+        <w:rPr>
+          <w:lang w:val="en-US"/>
+        </w:rPr>
+        <w:t>a</w:t>
+      </w:r>
+      <w:r>
+        <w:rPr>
+          <w:lang w:val="en-US"/>
+        </w:rPr>
+        <w:t>lex</w:t>
+      </w:r>
+      <w:proofErr w:type="spellEnd"/>
+    </w:p>
+    <w:p>
+      <w:pPr>
+        <w:pStyle w:val="ListParagraph"/>
+        <w:spacing w:line="360" w:lineRule="auto"/>
+        <w:ind w:left="426"/>
+        <w:jc w:val="both"/>
+        <w:rPr>
+          <w:lang w:val="en-US"/>
+        </w:rPr>
+      </w:pPr>
+      <w:r>
+        <w:rPr>
+          <w:noProof/>
+        </w:rPr>
+        <w:drawing>
+          <wp:inline distT="0" distB="0" distL="0" distR="0" wp14:anchorId="1EEFF78D" wp14:editId="1FB23753">
+            <wp:extent cx="5400040" cy="922020"/>
+            <wp:effectExtent l="0" t="0" r="0" b="0"/>
+            <wp:docPr id="1349774022" name="Picture 1" descr="A screenshot of a computer&#10;&#10;Description automatically generated"/>
+            <wp:cNvGraphicFramePr>
+              <a:graphicFrameLocks xmlns:a="http://schemas.openxmlformats.org/drawingml/2006/main" noChangeAspect="1"/>
+            </wp:cNvGraphicFramePr>
+            <a:graphic xmlns:a="http://schemas.openxmlformats.org/drawingml/2006/main">
+              <a:graphicData uri="http://schemas.openxmlformats.org/drawingml/2006/picture">
+                <pic:pic xmlns:pic="http://schemas.openxmlformats.org/drawingml/2006/picture">
+                  <pic:nvPicPr>
+                    <pic:cNvPr id="1349774022" name="Picture 1" descr="A screenshot of a computer&#10;&#10;Description automatically generated"/>
+                    <pic:cNvPicPr/>
+                  </pic:nvPicPr>
+                  <pic:blipFill>
+                    <a:blip r:embed="rId12"/>
+                    <a:stretch>
+                      <a:fillRect/>
+                    </a:stretch>
+                  </pic:blipFill>
+                  <pic:spPr>
+                    <a:xfrm>
+                      <a:off x="0" y="0"/>
+                      <a:ext cx="5400040" cy="922020"/>
+                    </a:xfrm>
+                    <a:prstGeom prst="rect">
+                      <a:avLst/>
+                    </a:prstGeom>
+                  </pic:spPr>
+                </pic:pic>
+              </a:graphicData>
+            </a:graphic>
+          </wp:inline>
+        </w:drawing>
+      </w:r>
+      <w:r>
+        <w:rPr>
+          <w:lang w:val="en-US"/>
+        </w:rPr>
+        <w:t xml:space="preserve"> </w:t>
+      </w:r>
+    </w:p>
+    <w:p>
+      <w:pPr>
+        <w:pStyle w:val="ListParagraph"/>
+        <w:spacing w:line="360" w:lineRule="auto"/>
+        <w:ind w:left="426"/>
+        <w:jc w:val="both"/>
+        <w:rPr>
+          <w:lang w:val="en-US"/>
+        </w:rPr>
+      </w:pPr>
+    </w:p>
+    <w:p>
+      <w:pPr>
+        <w:pStyle w:val="ListParagraph"/>
+        <w:spacing w:line="360" w:lineRule="auto"/>
+        <w:ind w:left="426"/>
+        <w:jc w:val="both"/>
+        <w:rPr>
+          <w:b/>
+          <w:bCs/>
+        </w:rPr>
+      </w:pPr>
+      <w:r>
+        <w:rPr>
+          <w:b/>
+          <w:bCs/>
+        </w:rPr>
+        <w:t xml:space="preserve">Anderson Harold Bocanegra </w:t>
+      </w:r>
+      <w:proofErr w:type="spellStart"/>
+      <w:r>
+        <w:rPr>
+          <w:b/>
+          <w:bCs/>
+        </w:rPr>
+        <w:t>Dieguez</w:t>
+      </w:r>
+      <w:proofErr w:type="spellEnd"/>
+    </w:p>
+    <w:p>
+      <w:pPr>
+        <w:pStyle w:val="ListParagraph"/>
+        <w:spacing w:line="360" w:lineRule="auto"/>
+        <w:ind w:left="426"/>
+        <w:jc w:val="both"/>
       </w:pPr>
       <w:r>
         <w:rPr>
@@ -2430,65 +2619,10 @@
       <w:r>
         <w:t xml:space="preserve">: </w:t>
       </w:r>
-    </w:p>
-    <w:p>
-      <w:pPr>
-        <w:pStyle w:val="ListParagraph"/>
-        <w:spacing w:line="360" w:lineRule="auto"/>
-        <w:ind w:left="426"/>
-        <w:jc w:val="both"/>
-      </w:pPr>
-    </w:p>
-    <w:p>
-      <w:pPr>
-        <w:pStyle w:val="ListParagraph"/>
-        <w:spacing w:line="360" w:lineRule="auto"/>
-        <w:ind w:left="426"/>
-        <w:jc w:val="both"/>
-        <w:rPr>
-          <w:b/>
-          <w:bCs/>
-          <w:lang w:val="en-GB"/>
-        </w:rPr>
-      </w:pPr>
-      <w:r>
-        <w:rPr>
-          <w:b/>
-          <w:bCs/>
-          <w:lang w:val="en-GB"/>
-        </w:rPr>
-        <w:t>Anderson Harold Bocanegra Dieguez</w:t>
-      </w:r>
-    </w:p>
-    <w:p>
-      <w:pPr>
-        <w:pStyle w:val="ListParagraph"/>
-        <w:spacing w:line="360" w:lineRule="auto"/>
-        <w:ind w:left="426"/>
-        <w:jc w:val="both"/>
-        <w:rPr>
-          <w:lang w:val="en-GB"/>
-        </w:rPr>
-      </w:pPr>
-      <w:r>
-        <w:rPr>
-          <w:b/>
-          <w:bCs/>
-          <w:lang w:val="en-GB"/>
-        </w:rPr>
-        <w:t>URL Fork</w:t>
-      </w:r>
-      <w:r>
-        <w:rPr>
-          <w:lang w:val="en-GB"/>
-        </w:rPr>
-        <w:t xml:space="preserve">: </w:t>
-      </w:r>
-      <w:hyperlink r:id="rId12" w:history="1">
+      <w:hyperlink r:id="rId13" w:history="1">
         <w:r>
           <w:rPr>
             <w:rStyle w:val="Hyperlink"/>
-            <w:lang w:val="en-GB"/>
           </w:rPr>
           <w:t>https://github.com/harinhol/practica-unir-eiec</w:t>
         </w:r>
@@ -2521,7 +2655,7 @@
                     <pic:cNvPicPr/>
                   </pic:nvPicPr>
                   <pic:blipFill>
-                    <a:blip r:embed="rId13"/>
+                    <a:blip r:embed="rId14"/>
                     <a:stretch>
                       <a:fillRect/>
                     </a:stretch>
@@ -2770,7 +2904,33 @@
           <w:b/>
           <w:bCs/>
         </w:rPr>
-        <w:t>Alex Romagosa Girones</w:t>
+        <w:t xml:space="preserve">Alex Romagosa </w:t>
+      </w:r>
+      <w:proofErr w:type="gramStart"/>
+      <w:r>
+        <w:rPr>
+          <w:b/>
+          <w:bCs/>
+        </w:rPr>
+        <w:t>Girones</w:t>
+      </w:r>
+      <w:r>
+        <w:rPr>
+          <w:b/>
+          <w:bCs/>
+        </w:rPr>
+        <w:t xml:space="preserve"> :</w:t>
+      </w:r>
+      <w:proofErr w:type="gramEnd"/>
+      <w:r>
+        <w:rPr>
+          <w:b/>
+          <w:bCs/>
+        </w:rPr>
+        <w:t xml:space="preserve"> </w:t>
+      </w:r>
+      <w:r>
+        <w:t>Administrador</w:t>
       </w:r>
     </w:p>
     <w:p>
@@ -2779,34 +2939,27 @@
         <w:spacing w:line="360" w:lineRule="auto"/>
         <w:ind w:left="426"/>
         <w:jc w:val="both"/>
-      </w:pPr>
-    </w:p>
-    <w:p>
-      <w:pPr>
-        <w:pStyle w:val="ListParagraph"/>
-        <w:spacing w:line="360" w:lineRule="auto"/>
-        <w:ind w:left="426"/>
-        <w:jc w:val="both"/>
-      </w:pPr>
-    </w:p>
-    <w:p>
-      <w:pPr>
-        <w:pStyle w:val="ListParagraph"/>
-        <w:spacing w:line="360" w:lineRule="auto"/>
-        <w:ind w:left="426"/>
-        <w:jc w:val="both"/>
-        <w:rPr>
-          <w:b/>
-          <w:bCs/>
-        </w:rPr>
-      </w:pPr>
-      <w:r>
-        <w:rPr>
-          <w:b/>
-          <w:bCs/>
-        </w:rPr>
-        <w:t>Anderson Harold Bocanegra Dieguez</w:t>
-      </w:r>
+        <w:rPr>
+          <w:b/>
+          <w:bCs/>
+        </w:rPr>
+      </w:pPr>
+      <w:r>
+        <w:rPr>
+          <w:b/>
+          <w:bCs/>
+        </w:rPr>
+        <w:t xml:space="preserve">Anderson Harold Bocanegra </w:t>
+      </w:r>
+      <w:proofErr w:type="spellStart"/>
+      <w:r>
+        <w:rPr>
+          <w:b/>
+          <w:bCs/>
+        </w:rPr>
+        <w:t>Dieguez</w:t>
+      </w:r>
+      <w:proofErr w:type="spellEnd"/>
     </w:p>
     <w:p>
       <w:pPr>
@@ -2836,7 +2989,7 @@
                     <pic:cNvPicPr/>
                   </pic:nvPicPr>
                   <pic:blipFill>
-                    <a:blip r:embed="rId14"/>
+                    <a:blip r:embed="rId15"/>
                     <a:stretch>
                       <a:fillRect/>
                     </a:stretch>
@@ -2863,14 +3016,6 @@
         <w:spacing w:line="360" w:lineRule="auto"/>
         <w:ind w:left="426"/>
         <w:jc w:val="both"/>
-      </w:pPr>
-    </w:p>
-    <w:p>
-      <w:pPr>
-        <w:pStyle w:val="ListParagraph"/>
-        <w:spacing w:line="360" w:lineRule="auto"/>
-        <w:ind w:left="426"/>
-        <w:jc w:val="both"/>
         <w:rPr>
           <w:b/>
           <w:bCs/>
@@ -3025,6 +3170,45 @@
           <w:bCs/>
         </w:rPr>
         <w:t>Alex Romagosa Girones</w:t>
+      </w:r>
+      <w:r>
+        <w:rPr>
+          <w:b/>
+          <w:bCs/>
+        </w:rPr>
+        <w:t xml:space="preserve">: </w:t>
+      </w:r>
+      <w:proofErr w:type="spellStart"/>
+      <w:r>
+        <w:t>Pull</w:t>
+      </w:r>
+      <w:proofErr w:type="spellEnd"/>
+      <w:r>
+        <w:t xml:space="preserve"> </w:t>
+      </w:r>
+      <w:proofErr w:type="spellStart"/>
+      <w:r>
+        <w:t>request</w:t>
+      </w:r>
+      <w:proofErr w:type="spellEnd"/>
+      <w:r>
+        <w:t xml:space="preserve"> tras aplicar cambios de la </w:t>
+      </w:r>
+      <w:proofErr w:type="spellStart"/>
+      <w:r>
+        <w:t>pull</w:t>
+      </w:r>
+      <w:proofErr w:type="spellEnd"/>
+      <w:r>
+        <w:t xml:space="preserve"> </w:t>
+      </w:r>
+      <w:proofErr w:type="spellStart"/>
+      <w:r>
+        <w:t>requets</w:t>
+      </w:r>
+      <w:proofErr w:type="spellEnd"/>
+      <w:r>
+        <w:t xml:space="preserve"> de Anderson Harold</w:t>
       </w:r>
     </w:p>
     <w:p>
@@ -3058,7 +3242,7 @@
                     <pic:cNvPicPr/>
                   </pic:nvPicPr>
                   <pic:blipFill>
-                    <a:blip r:embed="rId15"/>
+                    <a:blip r:embed="rId16"/>
                     <a:stretch>
                       <a:fillRect/>
                     </a:stretch>
@@ -3085,6 +3269,36 @@
         <w:spacing w:line="360" w:lineRule="auto"/>
         <w:ind w:left="426"/>
         <w:jc w:val="both"/>
+      </w:pPr>
+      <w:r>
+        <w:t xml:space="preserve">Se resuelven los conflictos en algunos casos aceptando ambos </w:t>
+      </w:r>
+      <w:r>
+        <w:t xml:space="preserve">cambios y en otros casos aceptando los cambios de la </w:t>
+      </w:r>
+      <w:proofErr w:type="spellStart"/>
+      <w:r>
+        <w:t>pull</w:t>
+      </w:r>
+      <w:proofErr w:type="spellEnd"/>
+      <w:r>
+        <w:t xml:space="preserve"> </w:t>
+      </w:r>
+      <w:proofErr w:type="spellStart"/>
+      <w:r>
+        <w:t>request</w:t>
+      </w:r>
+      <w:proofErr w:type="spellEnd"/>
+      <w:r>
+        <w:t xml:space="preserve"> mas nueva.</w:t>
+      </w:r>
+    </w:p>
+    <w:p>
+      <w:pPr>
+        <w:pStyle w:val="ListParagraph"/>
+        <w:spacing w:line="360" w:lineRule="auto"/>
+        <w:ind w:left="426"/>
+        <w:jc w:val="both"/>
         <w:rPr>
           <w:b/>
           <w:bCs/>
@@ -3111,7 +3325,7 @@
                     <pic:cNvPicPr/>
                   </pic:nvPicPr>
                   <pic:blipFill>
-                    <a:blip r:embed="rId16"/>
+                    <a:blip r:embed="rId17"/>
                     <a:stretch>
                       <a:fillRect/>
                     </a:stretch>
@@ -3138,6 +3352,41 @@
         <w:spacing w:line="360" w:lineRule="auto"/>
         <w:ind w:left="426"/>
         <w:jc w:val="both"/>
+      </w:pPr>
+      <w:r>
+        <w:t xml:space="preserve">Se hace el </w:t>
+      </w:r>
+      <w:proofErr w:type="spellStart"/>
+      <w:r>
+        <w:t>merge</w:t>
+      </w:r>
+      <w:proofErr w:type="spellEnd"/>
+      <w:r>
+        <w:t xml:space="preserve"> de la </w:t>
+      </w:r>
+      <w:proofErr w:type="spellStart"/>
+      <w:r>
+        <w:t>pull</w:t>
+      </w:r>
+      <w:proofErr w:type="spellEnd"/>
+      <w:r>
+        <w:t xml:space="preserve"> </w:t>
+      </w:r>
+      <w:proofErr w:type="spellStart"/>
+      <w:r>
+        <w:t>request</w:t>
+      </w:r>
+      <w:proofErr w:type="spellEnd"/>
+      <w:r>
+        <w:t xml:space="preserve"> y el código sigue siendo funcional</w:t>
+      </w:r>
+    </w:p>
+    <w:p>
+      <w:pPr>
+        <w:pStyle w:val="ListParagraph"/>
+        <w:spacing w:line="360" w:lineRule="auto"/>
+        <w:ind w:left="426"/>
+        <w:jc w:val="both"/>
         <w:rPr>
           <w:b/>
           <w:bCs/>
@@ -3163,7 +3412,7 @@
                     <pic:cNvPicPr/>
                   </pic:nvPicPr>
                   <pic:blipFill>
-                    <a:blip r:embed="rId17"/>
+                    <a:blip r:embed="rId18"/>
                     <a:stretch>
                       <a:fillRect/>
                     </a:stretch>
@@ -3216,6 +3465,7 @@
           <w:b/>
           <w:bCs/>
         </w:rPr>
+        <w:lastRenderedPageBreak/>
         <w:t>Anderson Harold Bocanegra Dieguez</w:t>
       </w:r>
     </w:p>
@@ -3230,7 +3480,6 @@
         <w:rPr>
           <w:noProof/>
         </w:rPr>
-        <w:lastRenderedPageBreak/>
         <w:drawing>
           <wp:inline distT="0" distB="0" distL="0" distR="0" wp14:anchorId="44754C99" wp14:editId="427E1B4F">
             <wp:extent cx="5400040" cy="3381375"/>
@@ -3247,7 +3496,7 @@
                     <pic:cNvPicPr/>
                   </pic:nvPicPr>
                   <pic:blipFill>
-                    <a:blip r:embed="rId18"/>
+                    <a:blip r:embed="rId19"/>
                     <a:stretch>
                       <a:fillRect/>
                     </a:stretch>
@@ -3458,7 +3707,7 @@
                     <pic:cNvPicPr/>
                   </pic:nvPicPr>
                   <pic:blipFill>
-                    <a:blip r:embed="rId19"/>
+                    <a:blip r:embed="rId20"/>
                     <a:stretch>
                       <a:fillRect/>
                     </a:stretch>
@@ -3625,8 +3874,8 @@
       </w:r>
     </w:p>
     <w:sectPr>
-      <w:headerReference w:type="default" r:id="rId20"/>
-      <w:footerReference w:type="default" r:id="rId21"/>
+      <w:headerReference w:type="default" r:id="rId21"/>
+      <w:footerReference w:type="default" r:id="rId22"/>
       <w:pgSz w:w="11906" w:h="16838"/>
       <w:pgMar w:top="1417" w:right="1701" w:bottom="1417" w:left="1701" w:header="708" w:footer="708" w:gutter="0"/>
       <w:pgNumType w:start="0"/>

</xml_diff>

<commit_message>
cambios aplicados a la memoria
</commit_message>
<xml_diff>
--- a/act_grupal_CI_CD-memoria.docx
+++ b/act_grupal_CI_CD-memoria.docx
@@ -172,7 +172,7 @@
                                       <w:sdtContent>
                                         <w:p>
                                           <w:pPr>
-                                            <w:pStyle w:val="Sinespaciado"/>
+                                            <w:pStyle w:val="NoSpacing"/>
                                             <w:spacing w:line="312" w:lineRule="auto"/>
                                             <w:jc w:val="right"/>
                                             <w:rPr>
@@ -253,7 +253,7 @@
                                       <w:sdtContent>
                                         <w:p>
                                           <w:pPr>
-                                            <w:pStyle w:val="Sinespaciado"/>
+                                            <w:pStyle w:val="NoSpacing"/>
                                             <w:rPr>
                                               <w:color w:val="ED7D31" w:themeColor="accent2"/>
                                               <w:sz w:val="26"/>
@@ -290,14 +290,24 @@
                                               <w:sz w:val="26"/>
                                               <w:szCs w:val="26"/>
                                             </w:rPr>
-                                            <w:t>Anderson Harold Bocanegra Dieguez</w:t>
+                                            <w:t xml:space="preserve">Anderson Harold Bocanegra </w:t>
                                           </w:r>
+                                          <w:proofErr w:type="spellStart"/>
+                                          <w:r>
+                                            <w:rPr>
+                                              <w:color w:val="ED7D31" w:themeColor="accent2"/>
+                                              <w:sz w:val="26"/>
+                                              <w:szCs w:val="26"/>
+                                            </w:rPr>
+                                            <w:t>Dieguez</w:t>
+                                          </w:r>
+                                          <w:proofErr w:type="spellEnd"/>
                                         </w:p>
                                       </w:sdtContent>
                                     </w:sdt>
                                     <w:p>
                                       <w:pPr>
-                                        <w:pStyle w:val="Sinespaciado"/>
+                                        <w:pStyle w:val="NoSpacing"/>
                                         <w:rPr>
                                           <w:color w:val="44546A" w:themeColor="text2"/>
                                         </w:rPr>
@@ -314,11 +324,19 @@
                                           <w:text/>
                                         </w:sdtPr>
                                         <w:sdtContent>
+                                          <w:proofErr w:type="spellStart"/>
                                           <w:r>
                                             <w:rPr>
                                               <w:color w:val="44546A" w:themeColor="text2"/>
                                             </w:rPr>
-                                            <w:t>MSc. Desarrollo y Operaciones</w:t>
+                                            <w:t>MSc</w:t>
+                                          </w:r>
+                                          <w:proofErr w:type="spellEnd"/>
+                                          <w:r>
+                                            <w:rPr>
+                                              <w:color w:val="44546A" w:themeColor="text2"/>
+                                            </w:rPr>
+                                            <w:t>. Desarrollo y Operaciones</w:t>
                                           </w:r>
                                         </w:sdtContent>
                                       </w:sdt>
@@ -460,7 +478,7 @@
                                 <w:sdtContent>
                                   <w:p>
                                     <w:pPr>
-                                      <w:pStyle w:val="Sinespaciado"/>
+                                      <w:pStyle w:val="NoSpacing"/>
                                       <w:spacing w:line="312" w:lineRule="auto"/>
                                       <w:jc w:val="right"/>
                                       <w:rPr>
@@ -541,7 +559,7 @@
                                 <w:sdtContent>
                                   <w:p>
                                     <w:pPr>
-                                      <w:pStyle w:val="Sinespaciado"/>
+                                      <w:pStyle w:val="NoSpacing"/>
                                       <w:rPr>
                                         <w:color w:val="ED7D31" w:themeColor="accent2"/>
                                         <w:sz w:val="26"/>
@@ -578,14 +596,24 @@
                                         <w:sz w:val="26"/>
                                         <w:szCs w:val="26"/>
                                       </w:rPr>
-                                      <w:t>Anderson Harold Bocanegra Dieguez</w:t>
+                                      <w:t xml:space="preserve">Anderson Harold Bocanegra </w:t>
                                     </w:r>
+                                    <w:proofErr w:type="spellStart"/>
+                                    <w:r>
+                                      <w:rPr>
+                                        <w:color w:val="ED7D31" w:themeColor="accent2"/>
+                                        <w:sz w:val="26"/>
+                                        <w:szCs w:val="26"/>
+                                      </w:rPr>
+                                      <w:t>Dieguez</w:t>
+                                    </w:r>
+                                    <w:proofErr w:type="spellEnd"/>
                                   </w:p>
                                 </w:sdtContent>
                               </w:sdt>
                               <w:p>
                                 <w:pPr>
-                                  <w:pStyle w:val="Sinespaciado"/>
+                                  <w:pStyle w:val="NoSpacing"/>
                                   <w:rPr>
                                     <w:color w:val="44546A" w:themeColor="text2"/>
                                   </w:rPr>
@@ -602,11 +630,19 @@
                                     <w:text/>
                                   </w:sdtPr>
                                   <w:sdtContent>
+                                    <w:proofErr w:type="spellStart"/>
                                     <w:r>
                                       <w:rPr>
                                         <w:color w:val="44546A" w:themeColor="text2"/>
                                       </w:rPr>
-                                      <w:t>MSc. Desarrollo y Operaciones</w:t>
+                                      <w:t>MSc</w:t>
+                                    </w:r>
+                                    <w:proofErr w:type="spellEnd"/>
+                                    <w:r>
+                                      <w:rPr>
+                                        <w:color w:val="44546A" w:themeColor="text2"/>
+                                      </w:rPr>
+                                      <w:t>. Desarrollo y Operaciones</w:t>
                                     </w:r>
                                   </w:sdtContent>
                                 </w:sdt>
@@ -631,7 +667,7 @@
     </w:sdt>
     <w:p>
       <w:pPr>
-        <w:pStyle w:val="Ttulo"/>
+        <w:pStyle w:val="Title"/>
         <w:rPr>
           <w:b/>
           <w:bCs/>
@@ -666,7 +702,7 @@
       <w:sdtContent>
         <w:p>
           <w:pPr>
-            <w:pStyle w:val="TtuloTDC"/>
+            <w:pStyle w:val="TOCHeading"/>
           </w:pPr>
           <w:r>
             <w:t>Contenido</w:t>
@@ -674,7 +710,7 @@
         </w:p>
         <w:p>
           <w:pPr>
-            <w:pStyle w:val="TDC1"/>
+            <w:pStyle w:val="TOC1"/>
             <w:tabs>
               <w:tab w:val="right" w:leader="dot" w:pos="8494"/>
             </w:tabs>
@@ -698,7 +734,7 @@
           <w:hyperlink w:anchor="_Toc165476863" w:history="1">
             <w:r>
               <w:rPr>
-                <w:rStyle w:val="Hipervnculo"/>
+                <w:rStyle w:val="Hyperlink"/>
                 <w:noProof/>
               </w:rPr>
               <w:t>Introducción</w:t>
@@ -755,7 +791,7 @@
         </w:p>
         <w:p>
           <w:pPr>
-            <w:pStyle w:val="TDC1"/>
+            <w:pStyle w:val="TOC1"/>
             <w:tabs>
               <w:tab w:val="right" w:leader="dot" w:pos="8494"/>
             </w:tabs>
@@ -770,7 +806,7 @@
           <w:hyperlink w:anchor="_Toc165476864" w:history="1">
             <w:r>
               <w:rPr>
-                <w:rStyle w:val="Hipervnculo"/>
+                <w:rStyle w:val="Hyperlink"/>
                 <w:noProof/>
               </w:rPr>
               <w:t>Desarrollo</w:t>
@@ -827,7 +863,7 @@
         </w:p>
         <w:p>
           <w:pPr>
-            <w:pStyle w:val="TDC1"/>
+            <w:pStyle w:val="TOC1"/>
             <w:tabs>
               <w:tab w:val="right" w:leader="dot" w:pos="8494"/>
             </w:tabs>
@@ -842,7 +878,7 @@
           <w:hyperlink w:anchor="_Toc165476865" w:history="1">
             <w:r>
               <w:rPr>
-                <w:rStyle w:val="Hipervnculo"/>
+                <w:rStyle w:val="Hyperlink"/>
                 <w:noProof/>
               </w:rPr>
               <w:t>Capturas de Pantalla</w:t>
@@ -899,7 +935,7 @@
         </w:p>
         <w:p>
           <w:pPr>
-            <w:pStyle w:val="TDC1"/>
+            <w:pStyle w:val="TOC1"/>
             <w:tabs>
               <w:tab w:val="right" w:leader="dot" w:pos="8494"/>
             </w:tabs>
@@ -914,7 +950,7 @@
           <w:hyperlink w:anchor="_Toc165476866" w:history="1">
             <w:r>
               <w:rPr>
-                <w:rStyle w:val="Hipervnculo"/>
+                <w:rStyle w:val="Hyperlink"/>
                 <w:noProof/>
               </w:rPr>
               <w:t>Opiniones personales del proyecto</w:t>
@@ -971,7 +1007,7 @@
         </w:p>
         <w:p>
           <w:pPr>
-            <w:pStyle w:val="TDC1"/>
+            <w:pStyle w:val="TOC1"/>
             <w:tabs>
               <w:tab w:val="right" w:leader="dot" w:pos="8494"/>
             </w:tabs>
@@ -986,7 +1022,7 @@
           <w:hyperlink w:anchor="_Toc165476867" w:history="1">
             <w:r>
               <w:rPr>
-                <w:rStyle w:val="Hipervnculo"/>
+                <w:rStyle w:val="Hyperlink"/>
                 <w:noProof/>
               </w:rPr>
               <w:t>Referencias</w:t>
@@ -1043,12 +1079,12 @@
         </w:p>
         <w:p>
           <w:pPr>
-            <w:pStyle w:val="TDC1"/>
+            <w:pStyle w:val="TOC1"/>
             <w:tabs>
               <w:tab w:val="right" w:leader="dot" w:pos="8490"/>
             </w:tabs>
             <w:rPr>
-              <w:rStyle w:val="Hipervnculo"/>
+              <w:rStyle w:val="Hyperlink"/>
               <w:noProof/>
               <w:lang w:eastAsia="es-ES"/>
             </w:rPr>
@@ -1061,12 +1097,12 @@
     </w:sdt>
     <w:p>
       <w:pPr>
-        <w:pStyle w:val="TDC1"/>
+        <w:pStyle w:val="TOC1"/>
         <w:tabs>
           <w:tab w:val="right" w:leader="dot" w:pos="8490"/>
         </w:tabs>
         <w:rPr>
-          <w:rStyle w:val="Hipervnculo"/>
+          <w:rStyle w:val="Hyperlink"/>
         </w:rPr>
       </w:pPr>
     </w:p>
@@ -1080,7 +1116,7 @@
     </w:p>
     <w:p>
       <w:pPr>
-        <w:pStyle w:val="Ttulo1"/>
+        <w:pStyle w:val="Heading1"/>
         <w:spacing w:line="360" w:lineRule="auto"/>
       </w:pPr>
       <w:bookmarkStart w:id="0" w:name="_Toc165476863"/>
@@ -1110,12 +1146,37 @@
       <w:r>
         <w:t xml:space="preserve"> </w:t>
       </w:r>
-      <w:r>
-        <w:rPr>
-          <w:b/>
-          <w:bCs/>
-        </w:rPr>
-        <w:t>Pull Resquest en GitHub</w:t>
+      <w:proofErr w:type="spellStart"/>
+      <w:r>
+        <w:rPr>
+          <w:b/>
+          <w:bCs/>
+        </w:rPr>
+        <w:t>Pull</w:t>
+      </w:r>
+      <w:proofErr w:type="spellEnd"/>
+      <w:r>
+        <w:rPr>
+          <w:b/>
+          <w:bCs/>
+        </w:rPr>
+        <w:t xml:space="preserve"> </w:t>
+      </w:r>
+      <w:proofErr w:type="spellStart"/>
+      <w:r>
+        <w:rPr>
+          <w:b/>
+          <w:bCs/>
+        </w:rPr>
+        <w:t>Resquest</w:t>
+      </w:r>
+      <w:proofErr w:type="spellEnd"/>
+      <w:r>
+        <w:rPr>
+          <w:b/>
+          <w:bCs/>
+        </w:rPr>
+        <w:t xml:space="preserve"> en GitHub</w:t>
       </w:r>
       <w:r>
         <w:t xml:space="preserve"> de la asignatura </w:t>
@@ -1138,23 +1199,43 @@
       <w:r>
         <w:t xml:space="preserve"> aprender la funcionalidad de </w:t>
       </w:r>
+      <w:proofErr w:type="spellStart"/>
       <w:r>
         <w:rPr>
           <w:i/>
           <w:iCs/>
         </w:rPr>
-        <w:t>pull requests</w:t>
-      </w:r>
-      <w:r>
-        <w:t xml:space="preserve"> de GitHub y el manejo de repositorios remotos. El GitHub </w:t>
-      </w:r>
+        <w:t>pull</w:t>
+      </w:r>
+      <w:proofErr w:type="spellEnd"/>
       <w:r>
         <w:rPr>
           <w:i/>
           <w:iCs/>
         </w:rPr>
+        <w:t xml:space="preserve"> </w:t>
+      </w:r>
+      <w:proofErr w:type="spellStart"/>
+      <w:r>
+        <w:rPr>
+          <w:i/>
+          <w:iCs/>
+        </w:rPr>
+        <w:t>requests</w:t>
+      </w:r>
+      <w:proofErr w:type="spellEnd"/>
+      <w:r>
+        <w:t xml:space="preserve"> de GitHub y el manejo de repositorios remotos. El GitHub </w:t>
+      </w:r>
+      <w:proofErr w:type="spellStart"/>
+      <w:r>
+        <w:rPr>
+          <w:i/>
+          <w:iCs/>
+        </w:rPr>
         <w:t>workflow</w:t>
       </w:r>
+      <w:proofErr w:type="spellEnd"/>
       <w:r>
         <w:t xml:space="preserve"> está cada vez más extendido en entornos empresariales, por lo que estar familiarizado con él es muy ventajoso a la hora de enfrentarse a un nuevo proyecto</w:t>
       </w:r>
@@ -1170,7 +1251,7 @@
     </w:p>
     <w:p>
       <w:pPr>
-        <w:pStyle w:val="Ttulo1"/>
+        <w:pStyle w:val="Heading1"/>
         <w:spacing w:line="360" w:lineRule="auto"/>
       </w:pPr>
       <w:bookmarkStart w:id="1" w:name="_Toc165476864"/>
@@ -2080,15 +2161,6 @@
                 <w:szCs w:val="20"/>
               </w:rPr>
             </w:pPr>
-            <w:r>
-              <w:rPr>
-                <w:rFonts w:asciiTheme="minorHAnsi" w:hAnsiTheme="minorHAnsi" w:cstheme="minorHAnsi"/>
-                <w:bCs/>
-                <w:color w:val="000000" w:themeColor="text1"/>
-                <w:szCs w:val="20"/>
-              </w:rPr>
-              <w:t>X</w:t>
-            </w:r>
           </w:p>
         </w:tc>
         <w:tc>
@@ -2118,6 +2190,15 @@
                 <w:szCs w:val="20"/>
               </w:rPr>
             </w:pPr>
+            <w:r>
+              <w:rPr>
+                <w:rFonts w:asciiTheme="minorHAnsi" w:hAnsiTheme="minorHAnsi" w:cstheme="minorHAnsi"/>
+                <w:bCs/>
+                <w:color w:val="000000" w:themeColor="text1"/>
+                <w:szCs w:val="20"/>
+              </w:rPr>
+              <w:t>X</w:t>
+            </w:r>
           </w:p>
         </w:tc>
         <w:tc>
@@ -2166,7 +2247,7 @@
     </w:p>
     <w:p>
       <w:pPr>
-        <w:pStyle w:val="Ttulo1"/>
+        <w:pStyle w:val="Heading1"/>
         <w:spacing w:line="360" w:lineRule="auto"/>
       </w:pPr>
       <w:bookmarkStart w:id="2" w:name="_Toc165476865"/>
@@ -2178,7 +2259,7 @@
     </w:p>
     <w:p>
       <w:pPr>
-        <w:pStyle w:val="Prrafodelista"/>
+        <w:pStyle w:val="ListParagraph"/>
         <w:numPr>
           <w:ilvl w:val="0"/>
           <w:numId w:val="5"/>
@@ -2201,13 +2282,19 @@
     </w:p>
     <w:p>
       <w:pPr>
-        <w:pStyle w:val="Prrafodelista"/>
+        <w:pStyle w:val="ListParagraph"/>
         <w:spacing w:line="360" w:lineRule="auto"/>
         <w:ind w:left="0" w:firstLine="426"/>
         <w:jc w:val="both"/>
       </w:pPr>
       <w:r>
-        <w:t xml:space="preserve">Administrador del Repo: </w:t>
+        <w:t>Administrador del Repo</w:t>
+      </w:r>
+      <w:r>
+        <w:t>sitorio</w:t>
+      </w:r>
+      <w:r>
+        <w:t xml:space="preserve">: </w:t>
       </w:r>
       <w:r>
         <w:t xml:space="preserve">Alex </w:t>
@@ -2218,7 +2305,7 @@
     </w:p>
     <w:p>
       <w:pPr>
-        <w:pStyle w:val="Prrafodelista"/>
+        <w:pStyle w:val="ListParagraph"/>
         <w:spacing w:line="360" w:lineRule="auto"/>
         <w:ind w:left="0" w:firstLine="426"/>
         <w:jc w:val="both"/>
@@ -2235,7 +2322,7 @@
       <w:hyperlink r:id="rId10" w:history="1">
         <w:r>
           <w:rPr>
-            <w:rStyle w:val="Hipervnculo"/>
+            <w:rStyle w:val="Hyperlink"/>
             <w:lang w:val="en-US"/>
           </w:rPr>
           <w:t>https://github.com/ALEXRG27/practica-unir-eiec</w:t>
@@ -2244,7 +2331,7 @@
     </w:p>
     <w:p>
       <w:pPr>
-        <w:pStyle w:val="Prrafodelista"/>
+        <w:pStyle w:val="ListParagraph"/>
         <w:spacing w:line="360" w:lineRule="auto"/>
         <w:ind w:left="0" w:firstLine="426"/>
         <w:jc w:val="both"/>
@@ -2301,7 +2388,7 @@
     </w:p>
     <w:p>
       <w:pPr>
-        <w:pStyle w:val="Prrafodelista"/>
+        <w:pStyle w:val="ListParagraph"/>
         <w:spacing w:line="360" w:lineRule="auto"/>
         <w:ind w:left="0" w:firstLine="426"/>
         <w:jc w:val="both"/>
@@ -2312,7 +2399,7 @@
     </w:p>
     <w:p>
       <w:pPr>
-        <w:pStyle w:val="Prrafodelista"/>
+        <w:pStyle w:val="ListParagraph"/>
         <w:numPr>
           <w:ilvl w:val="0"/>
           <w:numId w:val="5"/>
@@ -2325,17 +2412,26 @@
           <w:bCs/>
         </w:rPr>
       </w:pPr>
-      <w:r>
-        <w:rPr>
-          <w:b/>
-          <w:bCs/>
-        </w:rPr>
-        <w:t>Fork de cada desarrollador en GitHub</w:t>
-      </w:r>
-    </w:p>
-    <w:p>
-      <w:pPr>
-        <w:pStyle w:val="Prrafodelista"/>
+      <w:proofErr w:type="spellStart"/>
+      <w:r>
+        <w:rPr>
+          <w:b/>
+          <w:bCs/>
+        </w:rPr>
+        <w:t>Fork</w:t>
+      </w:r>
+      <w:proofErr w:type="spellEnd"/>
+      <w:r>
+        <w:rPr>
+          <w:b/>
+          <w:bCs/>
+        </w:rPr>
+        <w:t xml:space="preserve"> de cada desarrollador en GitHub</w:t>
+      </w:r>
+    </w:p>
+    <w:p>
+      <w:pPr>
+        <w:pStyle w:val="ListParagraph"/>
         <w:spacing w:line="360" w:lineRule="auto"/>
         <w:ind w:left="426"/>
         <w:jc w:val="both"/>
@@ -2350,46 +2446,74 @@
     </w:p>
     <w:p>
       <w:pPr>
-        <w:pStyle w:val="Prrafodelista"/>
+        <w:pStyle w:val="ListParagraph"/>
         <w:spacing w:line="360" w:lineRule="auto"/>
         <w:ind w:left="426"/>
         <w:jc w:val="both"/>
-        <w:rPr>
-          <w:lang w:val="en-US"/>
-        </w:rPr>
-      </w:pPr>
-      <w:r>
-        <w:rPr>
-          <w:b/>
-          <w:bCs/>
-          <w:lang w:val="en-US"/>
-        </w:rPr>
-        <w:t>URL Fork</w:t>
-      </w:r>
-      <w:r>
-        <w:rPr>
-          <w:b/>
-          <w:bCs/>
-          <w:lang w:val="en-US"/>
-        </w:rPr>
-        <w:t>/ rama administrador</w:t>
-      </w:r>
-      <w:r>
-        <w:rPr>
-          <w:lang w:val="en-US"/>
-        </w:rPr>
+      </w:pPr>
+      <w:r>
+        <w:rPr>
+          <w:b/>
+          <w:bCs/>
+        </w:rPr>
+        <w:t xml:space="preserve">URL </w:t>
+      </w:r>
+      <w:proofErr w:type="spellStart"/>
+      <w:r>
+        <w:rPr>
+          <w:b/>
+          <w:bCs/>
+        </w:rPr>
+        <w:t>Fork</w:t>
+      </w:r>
+      <w:proofErr w:type="spellEnd"/>
+      <w:r>
+        <w:rPr>
+          <w:b/>
+          <w:bCs/>
+        </w:rPr>
+        <w:t xml:space="preserve">/ </w:t>
+      </w:r>
+      <w:proofErr w:type="gramStart"/>
+      <w:r>
+        <w:rPr>
+          <w:b/>
+          <w:bCs/>
+        </w:rPr>
+        <w:t>rama administrador</w:t>
+      </w:r>
+      <w:proofErr w:type="gramEnd"/>
+      <w:r>
         <w:t>:</w:t>
       </w:r>
       <w:r>
-        <w:rPr>
-          <w:lang w:val="en-US"/>
-        </w:rPr>
-        <w:t xml:space="preserve"> git checkout -b rama-alex</w:t>
-      </w:r>
-    </w:p>
-    <w:p>
-      <w:pPr>
-        <w:pStyle w:val="Prrafodelista"/>
+        <w:t xml:space="preserve"> </w:t>
+      </w:r>
+      <w:proofErr w:type="spellStart"/>
+      <w:r>
+        <w:t>git</w:t>
+      </w:r>
+      <w:proofErr w:type="spellEnd"/>
+      <w:r>
+        <w:t xml:space="preserve"> </w:t>
+      </w:r>
+      <w:proofErr w:type="spellStart"/>
+      <w:r>
+        <w:t>checkout</w:t>
+      </w:r>
+      <w:proofErr w:type="spellEnd"/>
+      <w:r>
+        <w:t xml:space="preserve"> -b rama-</w:t>
+      </w:r>
+      <w:proofErr w:type="spellStart"/>
+      <w:r>
+        <w:t>alex</w:t>
+      </w:r>
+      <w:proofErr w:type="spellEnd"/>
+    </w:p>
+    <w:p>
+      <w:pPr>
+        <w:pStyle w:val="ListParagraph"/>
         <w:spacing w:line="360" w:lineRule="auto"/>
         <w:ind w:left="426"/>
         <w:jc w:val="both"/>
@@ -2445,7 +2569,7 @@
     </w:p>
     <w:p>
       <w:pPr>
-        <w:pStyle w:val="Prrafodelista"/>
+        <w:pStyle w:val="ListParagraph"/>
         <w:spacing w:line="360" w:lineRule="auto"/>
         <w:ind w:left="426"/>
         <w:jc w:val="both"/>
@@ -2453,7 +2577,7 @@
     </w:p>
     <w:p>
       <w:pPr>
-        <w:pStyle w:val="Prrafodelista"/>
+        <w:pStyle w:val="ListParagraph"/>
         <w:spacing w:line="360" w:lineRule="auto"/>
         <w:ind w:left="426"/>
         <w:jc w:val="both"/>
@@ -2467,12 +2591,21 @@
           <w:b/>
           <w:bCs/>
         </w:rPr>
-        <w:t>Anderson Harold Bocanegra Dieguez</w:t>
-      </w:r>
-    </w:p>
-    <w:p>
-      <w:pPr>
-        <w:pStyle w:val="Prrafodelista"/>
+        <w:t xml:space="preserve">Anderson Harold Bocanegra </w:t>
+      </w:r>
+      <w:proofErr w:type="spellStart"/>
+      <w:r>
+        <w:rPr>
+          <w:b/>
+          <w:bCs/>
+        </w:rPr>
+        <w:t>Dieguez</w:t>
+      </w:r>
+      <w:proofErr w:type="spellEnd"/>
+    </w:p>
+    <w:p>
+      <w:pPr>
+        <w:pStyle w:val="ListParagraph"/>
         <w:spacing w:line="360" w:lineRule="auto"/>
         <w:ind w:left="426"/>
         <w:jc w:val="both"/>
@@ -2482,15 +2615,24 @@
           <w:b/>
           <w:bCs/>
         </w:rPr>
-        <w:t>URL Fork</w:t>
-      </w:r>
+        <w:t xml:space="preserve">URL </w:t>
+      </w:r>
+      <w:proofErr w:type="spellStart"/>
+      <w:r>
+        <w:rPr>
+          <w:b/>
+          <w:bCs/>
+        </w:rPr>
+        <w:t>Fork</w:t>
+      </w:r>
+      <w:proofErr w:type="spellEnd"/>
       <w:r>
         <w:t xml:space="preserve">: </w:t>
       </w:r>
       <w:hyperlink r:id="rId13" w:history="1">
         <w:r>
           <w:rPr>
-            <w:rStyle w:val="Hipervnculo"/>
+            <w:rStyle w:val="Hyperlink"/>
           </w:rPr>
           <w:t>https://github.com/harinhol/practica-unir-eiec</w:t>
         </w:r>
@@ -2498,7 +2640,7 @@
     </w:p>
     <w:p>
       <w:pPr>
-        <w:pStyle w:val="Prrafodelista"/>
+        <w:pStyle w:val="ListParagraph"/>
         <w:spacing w:line="360" w:lineRule="auto"/>
         <w:ind w:left="426"/>
         <w:jc w:val="both"/>
@@ -2509,9 +2651,9 @@
         </w:rPr>
         <w:lastRenderedPageBreak/>
         <w:drawing>
-          <wp:inline distT="0" distB="0" distL="0" distR="0" wp14:anchorId="198F8BA5" wp14:editId="5655E33B">
-            <wp:extent cx="5400040" cy="2728595"/>
-            <wp:effectExtent l="19050" t="19050" r="10160" b="14605"/>
+          <wp:inline distT="0" distB="0" distL="0" distR="0" wp14:anchorId="198F8BA5" wp14:editId="55503275">
+            <wp:extent cx="5033935" cy="2543605"/>
+            <wp:effectExtent l="19050" t="19050" r="14605" b="28575"/>
             <wp:docPr id="1570757383" name="Imagen 1" descr="Interfaz de usuario gráfica, Texto, Aplicación, Correo electrónico&#10;&#10;Descripción generada automáticamente"/>
             <wp:cNvGraphicFramePr>
               <a:graphicFrameLocks xmlns:a="http://schemas.openxmlformats.org/drawingml/2006/main" noChangeAspect="1"/>
@@ -2532,7 +2674,7 @@
                   <pic:spPr>
                     <a:xfrm>
                       <a:off x="0" y="0"/>
-                      <a:ext cx="5400040" cy="2728595"/>
+                      <a:ext cx="5040744" cy="2547045"/>
                     </a:xfrm>
                     <a:prstGeom prst="rect">
                       <a:avLst/>
@@ -2552,15 +2694,25 @@
     </w:p>
     <w:p>
       <w:pPr>
-        <w:pStyle w:val="Prrafodelista"/>
+        <w:pStyle w:val="ListParagraph"/>
         <w:spacing w:line="360" w:lineRule="auto"/>
         <w:ind w:left="426"/>
         <w:jc w:val="both"/>
       </w:pPr>
-    </w:p>
-    <w:p>
-      <w:pPr>
-        <w:pStyle w:val="Prrafodelista"/>
+      <w:r>
+        <w:rPr>
+          <w:b/>
+          <w:bCs/>
+        </w:rPr>
+        <w:t>Diego Fernández Suárez</w:t>
+      </w:r>
+      <w:r>
+        <w:t xml:space="preserve"> </w:t>
+      </w:r>
+    </w:p>
+    <w:p>
+      <w:pPr>
+        <w:pStyle w:val="ListParagraph"/>
         <w:spacing w:line="360" w:lineRule="auto"/>
         <w:ind w:left="426"/>
         <w:jc w:val="both"/>
@@ -2570,137 +2722,48 @@
           <w:b/>
           <w:bCs/>
         </w:rPr>
-        <w:t>Diego Fernández Suárez</w:t>
+        <w:t xml:space="preserve">URL </w:t>
+      </w:r>
+      <w:proofErr w:type="spellStart"/>
+      <w:r>
+        <w:rPr>
+          <w:b/>
+          <w:bCs/>
+        </w:rPr>
+        <w:t>Fork</w:t>
+      </w:r>
+      <w:proofErr w:type="spellEnd"/>
+      <w:r>
+        <w:t>:</w:t>
       </w:r>
       <w:r>
         <w:t xml:space="preserve"> </w:t>
       </w:r>
-    </w:p>
-    <w:p>
-      <w:pPr>
-        <w:pStyle w:val="Prrafodelista"/>
+      <w:hyperlink r:id="rId15" w:history="1">
+        <w:r>
+          <w:rPr>
+            <w:rStyle w:val="Hyperlink"/>
+          </w:rPr>
+          <w:t>https://github.com/diegofs29/practica-unir-eiec</w:t>
+        </w:r>
+      </w:hyperlink>
+    </w:p>
+    <w:p>
+      <w:pPr>
+        <w:pStyle w:val="ListParagraph"/>
         <w:spacing w:line="360" w:lineRule="auto"/>
         <w:ind w:left="426"/>
         <w:jc w:val="both"/>
       </w:pPr>
       <w:r>
         <w:rPr>
-          <w:b/>
-          <w:bCs/>
-        </w:rPr>
-        <w:t>URL Fork</w:t>
-      </w:r>
-      <w:r>
-        <w:t>:</w:t>
-      </w:r>
-    </w:p>
-    <w:p>
-      <w:pPr>
-        <w:pStyle w:val="Prrafodelista"/>
-        <w:spacing w:line="360" w:lineRule="auto"/>
-        <w:ind w:left="426"/>
-        <w:jc w:val="both"/>
-      </w:pPr>
-    </w:p>
-    <w:p>
-      <w:pPr>
-        <w:pStyle w:val="Prrafodelista"/>
-        <w:spacing w:line="360" w:lineRule="auto"/>
-        <w:ind w:left="426"/>
-        <w:jc w:val="both"/>
-        <w:rPr>
-          <w:b/>
-          <w:bCs/>
-        </w:rPr>
-      </w:pPr>
-      <w:r>
-        <w:rPr>
-          <w:b/>
-          <w:bCs/>
-        </w:rPr>
-        <w:t>Á</w:t>
-      </w:r>
-      <w:r>
-        <w:rPr>
-          <w:b/>
-          <w:bCs/>
-        </w:rPr>
-        <w:t>lvaro Mart</w:t>
-      </w:r>
-      <w:r>
-        <w:rPr>
-          <w:b/>
-          <w:bCs/>
-        </w:rPr>
-        <w:t>í</w:t>
-      </w:r>
-      <w:r>
-        <w:rPr>
-          <w:b/>
-          <w:bCs/>
-        </w:rPr>
-        <w:t xml:space="preserve">nez Quiroga </w:t>
-      </w:r>
-    </w:p>
-    <w:p>
-      <w:pPr>
-        <w:pStyle w:val="Prrafodelista"/>
-        <w:spacing w:line="360" w:lineRule="auto"/>
-        <w:ind w:left="426"/>
-        <w:jc w:val="both"/>
-        <w:rPr>
-          <w:lang w:val="en-US"/>
-        </w:rPr>
-      </w:pPr>
-      <w:r>
-        <w:rPr>
-          <w:b/>
-          <w:bCs/>
-          <w:lang w:val="en-US"/>
-        </w:rPr>
-        <w:t>URL Fork</w:t>
-      </w:r>
-      <w:r>
-        <w:rPr>
-          <w:lang w:val="en-US"/>
-        </w:rPr>
-        <w:t>:</w:t>
-      </w:r>
-      <w:r>
-        <w:rPr>
-          <w:lang w:val="en-US"/>
-        </w:rPr>
-        <w:t xml:space="preserve"> </w:t>
-      </w:r>
-      <w:hyperlink r:id="rId15" w:history="1">
-        <w:r>
-          <w:rPr>
-            <w:rStyle w:val="Hipervnculo"/>
-            <w:lang w:val="en-US"/>
-          </w:rPr>
-          <w:t>https://github.com/AlvaroMartinezQ/practica-unir-eiec</w:t>
-        </w:r>
-      </w:hyperlink>
-    </w:p>
-    <w:p>
-      <w:pPr>
-        <w:pStyle w:val="Prrafodelista"/>
-        <w:spacing w:line="360" w:lineRule="auto"/>
-        <w:ind w:left="426"/>
-        <w:jc w:val="both"/>
-        <w:rPr>
-          <w:lang w:val="en-US"/>
-        </w:rPr>
-      </w:pPr>
-      <w:r>
-        <w:rPr>
-          <w:lang w:val="en-US"/>
+          <w:noProof/>
         </w:rPr>
         <w:drawing>
-          <wp:inline distT="0" distB="0" distL="0" distR="0" wp14:anchorId="4610EAD4" wp14:editId="3D3E6952">
-            <wp:extent cx="5400040" cy="2588895"/>
-            <wp:effectExtent l="19050" t="19050" r="10160" b="20955"/>
-            <wp:docPr id="1154779732" name="Imagen 1" descr="Captura de pantalla de un celular&#10;&#10;Descripción generada automáticamente"/>
+          <wp:inline distT="0" distB="0" distL="0" distR="0" wp14:anchorId="1827ECEF" wp14:editId="27C06E27">
+            <wp:extent cx="5400040" cy="2672715"/>
+            <wp:effectExtent l="19050" t="19050" r="10160" b="13335"/>
+            <wp:docPr id="1260615117" name="Imagen 1" descr="Una captura de pantalla de una computadora&#10;&#10;Descripción generada automáticamente"/>
             <wp:cNvGraphicFramePr>
               <a:graphicFrameLocks xmlns:a="http://schemas.openxmlformats.org/drawingml/2006/main" noChangeAspect="1"/>
             </wp:cNvGraphicFramePr>
@@ -2708,7 +2771,7 @@
               <a:graphicData uri="http://schemas.openxmlformats.org/drawingml/2006/picture">
                 <pic:pic xmlns:pic="http://schemas.openxmlformats.org/drawingml/2006/picture">
                   <pic:nvPicPr>
-                    <pic:cNvPr id="1154779732" name="Imagen 1" descr="Captura de pantalla de un celular&#10;&#10;Descripción generada automáticamente"/>
+                    <pic:cNvPr id="1260615117" name="Imagen 1" descr="Una captura de pantalla de una computadora&#10;&#10;Descripción generada automáticamente"/>
                     <pic:cNvPicPr/>
                   </pic:nvPicPr>
                   <pic:blipFill>
@@ -2720,7 +2783,7 @@
                   <pic:spPr>
                     <a:xfrm>
                       <a:off x="0" y="0"/>
-                      <a:ext cx="5400040" cy="2588895"/>
+                      <a:ext cx="5400040" cy="2672715"/>
                     </a:xfrm>
                     <a:prstGeom prst="rect">
                       <a:avLst/>
@@ -2740,31 +2803,149 @@
     </w:p>
     <w:p>
       <w:pPr>
-        <w:rPr>
-          <w:lang w:val="en-US"/>
-        </w:rPr>
-      </w:pPr>
-      <w:r>
-        <w:rPr>
-          <w:lang w:val="en-US"/>
-        </w:rPr>
-        <w:br w:type="page"/>
-      </w:r>
-    </w:p>
-    <w:p>
-      <w:pPr>
-        <w:pStyle w:val="Prrafodelista"/>
+        <w:pStyle w:val="ListParagraph"/>
         <w:spacing w:line="360" w:lineRule="auto"/>
         <w:ind w:left="426"/>
         <w:jc w:val="both"/>
         <w:rPr>
+          <w:b/>
+          <w:bCs/>
+        </w:rPr>
+      </w:pPr>
+      <w:r>
+        <w:rPr>
+          <w:b/>
+          <w:bCs/>
+        </w:rPr>
+        <w:t>Á</w:t>
+      </w:r>
+      <w:r>
+        <w:rPr>
+          <w:b/>
+          <w:bCs/>
+        </w:rPr>
+        <w:t>lvaro Mart</w:t>
+      </w:r>
+      <w:r>
+        <w:rPr>
+          <w:b/>
+          <w:bCs/>
+        </w:rPr>
+        <w:t>í</w:t>
+      </w:r>
+      <w:r>
+        <w:rPr>
+          <w:b/>
+          <w:bCs/>
+        </w:rPr>
+        <w:t xml:space="preserve">nez Quiroga </w:t>
+      </w:r>
+    </w:p>
+    <w:p>
+      <w:pPr>
+        <w:pStyle w:val="ListParagraph"/>
+        <w:spacing w:line="360" w:lineRule="auto"/>
+        <w:ind w:left="426"/>
+        <w:jc w:val="both"/>
+      </w:pPr>
+      <w:r>
+        <w:rPr>
+          <w:b/>
+          <w:bCs/>
+        </w:rPr>
+        <w:t>URL</w:t>
+      </w:r>
+      <w:r>
+        <w:rPr>
+          <w:b/>
+          <w:bCs/>
+        </w:rPr>
+        <w:t xml:space="preserve"> </w:t>
+      </w:r>
+      <w:proofErr w:type="spellStart"/>
+      <w:r>
+        <w:rPr>
+          <w:b/>
+          <w:bCs/>
+        </w:rPr>
+        <w:t>Fork</w:t>
+      </w:r>
+      <w:proofErr w:type="spellEnd"/>
+      <w:r>
+        <w:t>:</w:t>
+      </w:r>
+      <w:r>
+        <w:t xml:space="preserve"> </w:t>
+      </w:r>
+      <w:hyperlink r:id="rId17" w:history="1">
+        <w:r>
+          <w:rPr>
+            <w:rStyle w:val="Hyperlink"/>
+          </w:rPr>
+          <w:t>https://github.com/AlvaroMartinezQ/practica-unir-eiec</w:t>
+        </w:r>
+      </w:hyperlink>
+    </w:p>
+    <w:p>
+      <w:pPr>
+        <w:pStyle w:val="ListParagraph"/>
+        <w:spacing w:line="360" w:lineRule="auto"/>
+        <w:ind w:left="426"/>
+        <w:jc w:val="both"/>
+        <w:rPr>
           <w:lang w:val="en-US"/>
         </w:rPr>
       </w:pPr>
-    </w:p>
-    <w:p>
-      <w:pPr>
-        <w:pStyle w:val="Prrafodelista"/>
+      <w:r>
+        <w:rPr>
+          <w:noProof/>
+          <w:lang w:val="en-US"/>
+        </w:rPr>
+        <w:drawing>
+          <wp:inline distT="0" distB="0" distL="0" distR="0" wp14:anchorId="4610EAD4" wp14:editId="1328A50E">
+            <wp:extent cx="4653375" cy="2230928"/>
+            <wp:effectExtent l="19050" t="19050" r="13970" b="17145"/>
+            <wp:docPr id="1154779732" name="Imagen 1" descr="Captura de pantalla de un celular&#10;&#10;Descripción generada automáticamente"/>
+            <wp:cNvGraphicFramePr>
+              <a:graphicFrameLocks xmlns:a="http://schemas.openxmlformats.org/drawingml/2006/main" noChangeAspect="1"/>
+            </wp:cNvGraphicFramePr>
+            <a:graphic xmlns:a="http://schemas.openxmlformats.org/drawingml/2006/main">
+              <a:graphicData uri="http://schemas.openxmlformats.org/drawingml/2006/picture">
+                <pic:pic xmlns:pic="http://schemas.openxmlformats.org/drawingml/2006/picture">
+                  <pic:nvPicPr>
+                    <pic:cNvPr id="1154779732" name="Imagen 1" descr="Captura de pantalla de un celular&#10;&#10;Descripción generada automáticamente"/>
+                    <pic:cNvPicPr/>
+                  </pic:nvPicPr>
+                  <pic:blipFill>
+                    <a:blip r:embed="rId18"/>
+                    <a:stretch>
+                      <a:fillRect/>
+                    </a:stretch>
+                  </pic:blipFill>
+                  <pic:spPr>
+                    <a:xfrm>
+                      <a:off x="0" y="0"/>
+                      <a:ext cx="4661475" cy="2234811"/>
+                    </a:xfrm>
+                    <a:prstGeom prst="rect">
+                      <a:avLst/>
+                    </a:prstGeom>
+                    <a:ln>
+                      <a:solidFill>
+                        <a:schemeClr val="tx1"/>
+                      </a:solidFill>
+                    </a:ln>
+                  </pic:spPr>
+                </pic:pic>
+              </a:graphicData>
+            </a:graphic>
+          </wp:inline>
+        </w:drawing>
+      </w:r>
+    </w:p>
+    <w:p>
+      <w:pPr>
+        <w:pStyle w:val="ListParagraph"/>
         <w:numPr>
           <w:ilvl w:val="0"/>
           <w:numId w:val="5"/>
@@ -2782,8 +2963,10 @@
           <w:b/>
           <w:bCs/>
         </w:rPr>
+        <w:lastRenderedPageBreak/>
         <w:t xml:space="preserve">Comando </w:t>
       </w:r>
+      <w:proofErr w:type="spellStart"/>
       <w:r>
         <w:rPr>
           <w:b/>
@@ -2791,12 +2974,53 @@
           <w:i/>
           <w:iCs/>
         </w:rPr>
-        <w:t>git push origin</w:t>
-      </w:r>
-    </w:p>
-    <w:p>
-      <w:pPr>
-        <w:pStyle w:val="Prrafodelista"/>
+        <w:t>git</w:t>
+      </w:r>
+      <w:proofErr w:type="spellEnd"/>
+      <w:r>
+        <w:rPr>
+          <w:b/>
+          <w:bCs/>
+          <w:i/>
+          <w:iCs/>
+        </w:rPr>
+        <w:t xml:space="preserve"> </w:t>
+      </w:r>
+      <w:proofErr w:type="spellStart"/>
+      <w:r>
+        <w:rPr>
+          <w:b/>
+          <w:bCs/>
+          <w:i/>
+          <w:iCs/>
+        </w:rPr>
+        <w:t>push</w:t>
+      </w:r>
+      <w:proofErr w:type="spellEnd"/>
+      <w:r>
+        <w:rPr>
+          <w:b/>
+          <w:bCs/>
+          <w:i/>
+          <w:iCs/>
+        </w:rPr>
+        <w:t xml:space="preserve"> </w:t>
+      </w:r>
+      <w:proofErr w:type="spellStart"/>
+      <w:r>
+        <w:rPr>
+          <w:b/>
+          <w:bCs/>
+          <w:i/>
+          <w:iCs/>
+        </w:rPr>
+        <w:t>origin</w:t>
+      </w:r>
+      <w:proofErr w:type="spellEnd"/>
+    </w:p>
+    <w:p>
+      <w:pPr>
+        <w:pStyle w:val="ListParagraph"/>
         <w:spacing w:line="360" w:lineRule="auto"/>
         <w:ind w:left="426"/>
         <w:jc w:val="both"/>
@@ -2831,7 +3055,7 @@
     </w:p>
     <w:p>
       <w:pPr>
-        <w:pStyle w:val="Prrafodelista"/>
+        <w:pStyle w:val="ListParagraph"/>
         <w:spacing w:line="360" w:lineRule="auto"/>
         <w:ind w:left="426"/>
         <w:jc w:val="both"/>
@@ -2845,12 +3069,21 @@
           <w:b/>
           <w:bCs/>
         </w:rPr>
-        <w:t>Anderson Harold Bocanegra Dieguez</w:t>
-      </w:r>
-    </w:p>
-    <w:p>
-      <w:pPr>
-        <w:pStyle w:val="Prrafodelista"/>
+        <w:t xml:space="preserve">Anderson Harold Bocanegra </w:t>
+      </w:r>
+      <w:proofErr w:type="spellStart"/>
+      <w:r>
+        <w:rPr>
+          <w:b/>
+          <w:bCs/>
+        </w:rPr>
+        <w:t>Dieguez</w:t>
+      </w:r>
+      <w:proofErr w:type="spellEnd"/>
+    </w:p>
+    <w:p>
+      <w:pPr>
+        <w:pStyle w:val="ListParagraph"/>
         <w:spacing w:line="360" w:lineRule="auto"/>
         <w:ind w:left="426"/>
         <w:jc w:val="both"/>
@@ -2875,7 +3108,7 @@
                     <pic:cNvPicPr/>
                   </pic:nvPicPr>
                   <pic:blipFill>
-                    <a:blip r:embed="rId17"/>
+                    <a:blip r:embed="rId19"/>
                     <a:stretch>
                       <a:fillRect/>
                     </a:stretch>
@@ -2898,7 +3131,7 @@
     </w:p>
     <w:p>
       <w:pPr>
-        <w:pStyle w:val="Prrafodelista"/>
+        <w:pStyle w:val="ListParagraph"/>
         <w:spacing w:line="360" w:lineRule="auto"/>
         <w:ind w:left="426"/>
         <w:jc w:val="both"/>
@@ -2917,42 +3150,99 @@
     </w:p>
     <w:p>
       <w:pPr>
-        <w:pStyle w:val="Prrafodelista"/>
+        <w:pStyle w:val="ListParagraph"/>
         <w:spacing w:line="360" w:lineRule="auto"/>
         <w:ind w:left="426"/>
         <w:jc w:val="both"/>
       </w:pPr>
-    </w:p>
-    <w:p>
-      <w:pPr>
-        <w:pStyle w:val="Prrafodelista"/>
+      <w:r>
+        <w:rPr>
+          <w:noProof/>
+        </w:rPr>
+        <w:drawing>
+          <wp:inline distT="0" distB="0" distL="0" distR="0" wp14:anchorId="59E1DB1F" wp14:editId="5725EF47">
+            <wp:extent cx="5400040" cy="2877185"/>
+            <wp:effectExtent l="0" t="0" r="0" b="0"/>
+            <wp:docPr id="366278794" name="Imagen 1" descr="Interfaz de usuario gráfica, Texto&#10;&#10;Descripción generada automáticamente"/>
+            <wp:cNvGraphicFramePr>
+              <a:graphicFrameLocks xmlns:a="http://schemas.openxmlformats.org/drawingml/2006/main" noChangeAspect="1"/>
+            </wp:cNvGraphicFramePr>
+            <a:graphic xmlns:a="http://schemas.openxmlformats.org/drawingml/2006/main">
+              <a:graphicData uri="http://schemas.openxmlformats.org/drawingml/2006/picture">
+                <pic:pic xmlns:pic="http://schemas.openxmlformats.org/drawingml/2006/picture">
+                  <pic:nvPicPr>
+                    <pic:cNvPr id="366278794" name="Imagen 1" descr="Interfaz de usuario gráfica, Texto&#10;&#10;Descripción generada automáticamente"/>
+                    <pic:cNvPicPr/>
+                  </pic:nvPicPr>
+                  <pic:blipFill>
+                    <a:blip r:embed="rId20"/>
+                    <a:stretch>
+                      <a:fillRect/>
+                    </a:stretch>
+                  </pic:blipFill>
+                  <pic:spPr>
+                    <a:xfrm>
+                      <a:off x="0" y="0"/>
+                      <a:ext cx="5400040" cy="2877185"/>
+                    </a:xfrm>
+                    <a:prstGeom prst="rect">
+                      <a:avLst/>
+                    </a:prstGeom>
+                  </pic:spPr>
+                </pic:pic>
+              </a:graphicData>
+            </a:graphic>
+          </wp:inline>
+        </w:drawing>
+      </w:r>
+    </w:p>
+    <w:p>
+      <w:pPr>
+        <w:pStyle w:val="ListParagraph"/>
         <w:spacing w:line="360" w:lineRule="auto"/>
         <w:ind w:left="426"/>
         <w:jc w:val="both"/>
-      </w:pPr>
-    </w:p>
-    <w:p>
-      <w:pPr>
-        <w:pStyle w:val="Prrafodelista"/>
-        <w:spacing w:line="360" w:lineRule="auto"/>
-        <w:ind w:left="426"/>
-        <w:jc w:val="both"/>
-        <w:rPr>
-          <w:b/>
-          <w:bCs/>
-        </w:rPr>
-      </w:pPr>
-      <w:r>
-        <w:rPr>
-          <w:b/>
-          <w:bCs/>
-        </w:rPr>
-        <w:t>Alvaro Martinez Quiroga</w:t>
-      </w:r>
-    </w:p>
-    <w:p>
-      <w:pPr>
-        <w:pStyle w:val="Prrafodelista"/>
+        <w:rPr>
+          <w:b/>
+          <w:bCs/>
+        </w:rPr>
+      </w:pPr>
+      <w:proofErr w:type="spellStart"/>
+      <w:r>
+        <w:rPr>
+          <w:b/>
+          <w:bCs/>
+        </w:rPr>
+        <w:t>Alvaro</w:t>
+      </w:r>
+      <w:proofErr w:type="spellEnd"/>
+      <w:r>
+        <w:rPr>
+          <w:b/>
+          <w:bCs/>
+        </w:rPr>
+        <w:t xml:space="preserve"> </w:t>
+      </w:r>
+      <w:proofErr w:type="spellStart"/>
+      <w:r>
+        <w:rPr>
+          <w:b/>
+          <w:bCs/>
+        </w:rPr>
+        <w:t>Martinez</w:t>
+      </w:r>
+      <w:proofErr w:type="spellEnd"/>
+      <w:r>
+        <w:rPr>
+          <w:b/>
+          <w:bCs/>
+        </w:rPr>
+        <w:t xml:space="preserve"> Quiroga</w:t>
+      </w:r>
+    </w:p>
+    <w:p>
+      <w:pPr>
+        <w:pStyle w:val="ListParagraph"/>
         <w:spacing w:line="360" w:lineRule="auto"/>
         <w:ind w:left="426"/>
         <w:jc w:val="both"/>
@@ -2979,7 +3269,7 @@
                     </pic:cNvPicPr>
                   </pic:nvPicPr>
                   <pic:blipFill>
-                    <a:blip r:embed="rId18" cstate="print">
+                    <a:blip r:embed="rId21" cstate="print">
                       <a:extLst>
                         <a:ext uri="{28A0092B-C50C-407E-A947-70E740481C1C}">
                           <a14:useLocalDpi xmlns:a14="http://schemas.microsoft.com/office/drawing/2010/main" val="0"/>
@@ -3018,7 +3308,7 @@
     </w:p>
     <w:p>
       <w:pPr>
-        <w:pStyle w:val="Prrafodelista"/>
+        <w:pStyle w:val="ListParagraph"/>
         <w:numPr>
           <w:ilvl w:val="0"/>
           <w:numId w:val="5"/>
@@ -3037,12 +3327,37 @@
           <w:bCs/>
         </w:rPr>
         <w:lastRenderedPageBreak/>
-        <w:t>Cada Pull Requests</w:t>
-      </w:r>
-    </w:p>
-    <w:p>
-      <w:pPr>
-        <w:pStyle w:val="Prrafodelista"/>
+        <w:t xml:space="preserve">Cada </w:t>
+      </w:r>
+      <w:proofErr w:type="spellStart"/>
+      <w:r>
+        <w:rPr>
+          <w:b/>
+          <w:bCs/>
+        </w:rPr>
+        <w:t>Pull</w:t>
+      </w:r>
+      <w:proofErr w:type="spellEnd"/>
+      <w:r>
+        <w:rPr>
+          <w:b/>
+          <w:bCs/>
+        </w:rPr>
+        <w:t xml:space="preserve"> </w:t>
+      </w:r>
+      <w:proofErr w:type="spellStart"/>
+      <w:r>
+        <w:rPr>
+          <w:b/>
+          <w:bCs/>
+        </w:rPr>
+        <w:t>Requests</w:t>
+      </w:r>
+      <w:proofErr w:type="spellEnd"/>
+    </w:p>
+    <w:p>
+      <w:pPr>
+        <w:pStyle w:val="ListParagraph"/>
         <w:spacing w:line="360" w:lineRule="auto"/>
         <w:ind w:left="426"/>
         <w:jc w:val="both"/>
@@ -3065,16 +3380,128 @@
         </w:rPr>
         <w:t xml:space="preserve">: </w:t>
       </w:r>
+    </w:p>
+    <w:p>
+      <w:pPr>
+        <w:pStyle w:val="ListParagraph"/>
+        <w:numPr>
+          <w:ilvl w:val="0"/>
+          <w:numId w:val="6"/>
+        </w:numPr>
+        <w:spacing w:line="360" w:lineRule="auto"/>
+        <w:jc w:val="both"/>
+      </w:pPr>
+      <w:r>
+        <w:t xml:space="preserve">Se realizó un </w:t>
+      </w:r>
+      <w:proofErr w:type="spellStart"/>
       <w:r>
         <w:t>Pull</w:t>
       </w:r>
-      <w:r>
-        <w:t xml:space="preserve"> request tras aplicar cambios de la pull requets de Anderson Harold</w:t>
-      </w:r>
-    </w:p>
-    <w:p>
-      <w:pPr>
-        <w:pStyle w:val="Prrafodelista"/>
+      <w:proofErr w:type="spellEnd"/>
+      <w:r>
+        <w:t xml:space="preserve"> </w:t>
+      </w:r>
+      <w:proofErr w:type="spellStart"/>
+      <w:r>
+        <w:t>Request</w:t>
+      </w:r>
+      <w:proofErr w:type="spellEnd"/>
+      <w:r>
+        <w:t xml:space="preserve"> tras aplicar cambios de la </w:t>
+      </w:r>
+      <w:proofErr w:type="spellStart"/>
+      <w:r>
+        <w:t>Pull</w:t>
+      </w:r>
+      <w:proofErr w:type="spellEnd"/>
+      <w:r>
+        <w:t xml:space="preserve"> </w:t>
+      </w:r>
+      <w:proofErr w:type="spellStart"/>
+      <w:r>
+        <w:t>Request</w:t>
+      </w:r>
+      <w:proofErr w:type="spellEnd"/>
+      <w:r>
+        <w:t xml:space="preserve"> de Anderson Harold.</w:t>
+      </w:r>
+    </w:p>
+    <w:p>
+      <w:pPr>
+        <w:pStyle w:val="ListParagraph"/>
+        <w:numPr>
+          <w:ilvl w:val="0"/>
+          <w:numId w:val="6"/>
+        </w:numPr>
+        <w:spacing w:line="360" w:lineRule="auto"/>
+        <w:jc w:val="both"/>
+      </w:pPr>
+      <w:r>
+        <w:t xml:space="preserve">Se resolvieron conflictos en algunos casos aceptando ambos cambios y en otros casos los de la </w:t>
+      </w:r>
+      <w:proofErr w:type="spellStart"/>
+      <w:r>
+        <w:t>Pull</w:t>
+      </w:r>
+      <w:proofErr w:type="spellEnd"/>
+      <w:r>
+        <w:t xml:space="preserve"> </w:t>
+      </w:r>
+      <w:proofErr w:type="spellStart"/>
+      <w:r>
+        <w:t>Request</w:t>
+      </w:r>
+      <w:proofErr w:type="spellEnd"/>
+      <w:r>
+        <w:t xml:space="preserve"> más reciente.</w:t>
+      </w:r>
+    </w:p>
+    <w:p>
+      <w:pPr>
+        <w:pStyle w:val="ListParagraph"/>
+        <w:numPr>
+          <w:ilvl w:val="0"/>
+          <w:numId w:val="6"/>
+        </w:numPr>
+        <w:spacing w:line="360" w:lineRule="auto"/>
+        <w:jc w:val="both"/>
+        <w:rPr>
+          <w:b/>
+          <w:bCs/>
+        </w:rPr>
+      </w:pPr>
+      <w:r>
+        <w:t xml:space="preserve">Se hizo el </w:t>
+      </w:r>
+      <w:proofErr w:type="spellStart"/>
+      <w:r>
+        <w:t>merge</w:t>
+      </w:r>
+      <w:proofErr w:type="spellEnd"/>
+      <w:r>
+        <w:t xml:space="preserve"> de la </w:t>
+      </w:r>
+      <w:proofErr w:type="spellStart"/>
+      <w:r>
+        <w:t>Pull</w:t>
+      </w:r>
+      <w:proofErr w:type="spellEnd"/>
+      <w:r>
+        <w:t xml:space="preserve"> </w:t>
+      </w:r>
+      <w:proofErr w:type="spellStart"/>
+      <w:r>
+        <w:t>Request</w:t>
+      </w:r>
+      <w:proofErr w:type="spellEnd"/>
+      <w:r>
+        <w:t xml:space="preserve"> manteniendo la funcionalidad del código.</w:t>
+      </w:r>
+    </w:p>
+    <w:p>
+      <w:pPr>
+        <w:pStyle w:val="ListParagraph"/>
         <w:spacing w:line="360" w:lineRule="auto"/>
         <w:ind w:left="426"/>
         <w:jc w:val="both"/>
@@ -3103,7 +3530,7 @@
                     <pic:cNvPicPr/>
                   </pic:nvPicPr>
                   <pic:blipFill>
-                    <a:blip r:embed="rId19"/>
+                    <a:blip r:embed="rId22"/>
                     <a:stretch>
                       <a:fillRect/>
                     </a:stretch>
@@ -3131,24 +3558,10 @@
     </w:p>
     <w:p>
       <w:pPr>
-        <w:pStyle w:val="Prrafodelista"/>
+        <w:pStyle w:val="ListParagraph"/>
         <w:spacing w:line="360" w:lineRule="auto"/>
         <w:ind w:left="426"/>
         <w:jc w:val="both"/>
-      </w:pPr>
-      <w:r>
-        <w:t xml:space="preserve">Se resuelven los conflictos en algunos casos aceptando ambos </w:t>
-      </w:r>
-      <w:r>
-        <w:t>cambios y en otros casos aceptando los cambios de la pull request mas nueva.</w:t>
-      </w:r>
-    </w:p>
-    <w:p>
-      <w:pPr>
-        <w:pStyle w:val="Prrafodelista"/>
-        <w:spacing w:line="360" w:lineRule="auto"/>
-        <w:ind w:left="426"/>
-        <w:jc w:val="both"/>
         <w:rPr>
           <w:b/>
           <w:bCs/>
@@ -3158,11 +3571,10 @@
         <w:rPr>
           <w:noProof/>
         </w:rPr>
-        <w:lastRenderedPageBreak/>
         <w:drawing>
-          <wp:inline distT="0" distB="0" distL="0" distR="0" wp14:anchorId="37931482" wp14:editId="4785B1DC">
-            <wp:extent cx="5400040" cy="4474845"/>
-            <wp:effectExtent l="0" t="0" r="0" b="1905"/>
+          <wp:inline distT="0" distB="0" distL="0" distR="0" wp14:anchorId="37931482" wp14:editId="3DDD8750">
+            <wp:extent cx="4572000" cy="3788674"/>
+            <wp:effectExtent l="0" t="0" r="0" b="2540"/>
             <wp:docPr id="2144110392" name="Picture 1" descr="A screenshot of a computer program&#10;&#10;Description automatically generated"/>
             <wp:cNvGraphicFramePr>
               <a:graphicFrameLocks xmlns:a="http://schemas.openxmlformats.org/drawingml/2006/main" noChangeAspect="1"/>
@@ -3175,7 +3587,7 @@
                     <pic:cNvPicPr/>
                   </pic:nvPicPr>
                   <pic:blipFill>
-                    <a:blip r:embed="rId20"/>
+                    <a:blip r:embed="rId23"/>
                     <a:stretch>
                       <a:fillRect/>
                     </a:stretch>
@@ -3183,7 +3595,7 @@
                   <pic:spPr>
                     <a:xfrm>
                       <a:off x="0" y="0"/>
-                      <a:ext cx="5400040" cy="4474845"/>
+                      <a:ext cx="4580231" cy="3795494"/>
                     </a:xfrm>
                     <a:prstGeom prst="rect">
                       <a:avLst/>
@@ -3198,21 +3610,10 @@
     </w:p>
     <w:p>
       <w:pPr>
-        <w:pStyle w:val="Prrafodelista"/>
+        <w:pStyle w:val="ListParagraph"/>
         <w:spacing w:line="360" w:lineRule="auto"/>
         <w:ind w:left="426"/>
         <w:jc w:val="both"/>
-      </w:pPr>
-      <w:r>
-        <w:t>Se hace el merge de la pull request y el código sigue siendo funcional</w:t>
-      </w:r>
-    </w:p>
-    <w:p>
-      <w:pPr>
-        <w:pStyle w:val="Prrafodelista"/>
-        <w:spacing w:line="360" w:lineRule="auto"/>
-        <w:ind w:left="426"/>
-        <w:jc w:val="both"/>
         <w:rPr>
           <w:b/>
           <w:bCs/>
@@ -3222,6 +3623,7 @@
         <w:rPr>
           <w:noProof/>
         </w:rPr>
+        <w:lastRenderedPageBreak/>
         <w:drawing>
           <wp:inline distT="0" distB="0" distL="0" distR="0" wp14:anchorId="39C14E8E" wp14:editId="1812D5D7">
             <wp:extent cx="5400040" cy="3312795"/>
@@ -3238,7 +3640,7 @@
                     <pic:cNvPicPr/>
                   </pic:nvPicPr>
                   <pic:blipFill>
-                    <a:blip r:embed="rId21"/>
+                    <a:blip r:embed="rId24"/>
                     <a:stretch>
                       <a:fillRect/>
                     </a:stretch>
@@ -3261,7 +3663,7 @@
     </w:p>
     <w:p>
       <w:pPr>
-        <w:pStyle w:val="Prrafodelista"/>
+        <w:pStyle w:val="ListParagraph"/>
         <w:spacing w:line="360" w:lineRule="auto"/>
         <w:ind w:left="426"/>
         <w:jc w:val="both"/>
@@ -3269,7 +3671,7 @@
     </w:p>
     <w:p>
       <w:pPr>
-        <w:pStyle w:val="Prrafodelista"/>
+        <w:pStyle w:val="ListParagraph"/>
         <w:spacing w:line="360" w:lineRule="auto"/>
         <w:ind w:left="426"/>
         <w:jc w:val="both"/>
@@ -3277,7 +3679,7 @@
     </w:p>
     <w:p>
       <w:pPr>
-        <w:pStyle w:val="Prrafodelista"/>
+        <w:pStyle w:val="ListParagraph"/>
         <w:spacing w:line="360" w:lineRule="auto"/>
         <w:ind w:left="426"/>
         <w:jc w:val="both"/>
@@ -3291,13 +3693,21 @@
           <w:b/>
           <w:bCs/>
         </w:rPr>
-        <w:lastRenderedPageBreak/>
-        <w:t>Anderson Harold Bocanegra Dieguez</w:t>
-      </w:r>
-    </w:p>
-    <w:p>
-      <w:pPr>
-        <w:pStyle w:val="Prrafodelista"/>
+        <w:t xml:space="preserve">Anderson Harold Bocanegra </w:t>
+      </w:r>
+      <w:proofErr w:type="spellStart"/>
+      <w:r>
+        <w:rPr>
+          <w:b/>
+          <w:bCs/>
+        </w:rPr>
+        <w:t>Dieguez</w:t>
+      </w:r>
+      <w:proofErr w:type="spellEnd"/>
+    </w:p>
+    <w:p>
+      <w:pPr>
+        <w:pStyle w:val="ListParagraph"/>
         <w:spacing w:line="360" w:lineRule="auto"/>
         <w:ind w:left="426"/>
         <w:jc w:val="both"/>
@@ -3322,7 +3732,7 @@
                     <pic:cNvPicPr/>
                   </pic:nvPicPr>
                   <pic:blipFill>
-                    <a:blip r:embed="rId22"/>
+                    <a:blip r:embed="rId25"/>
                     <a:stretch>
                       <a:fillRect/>
                     </a:stretch>
@@ -3349,51 +3759,283 @@
       </w:r>
     </w:p>
     <w:p>
-      <w:pPr>
-        <w:pStyle w:val="Prrafodelista"/>
+      <w:r>
+        <w:br w:type="page"/>
+      </w:r>
+    </w:p>
+    <w:p>
+      <w:pPr>
+        <w:pStyle w:val="ListParagraph"/>
         <w:spacing w:line="360" w:lineRule="auto"/>
         <w:ind w:left="426"/>
         <w:jc w:val="both"/>
-      </w:pPr>
-    </w:p>
-    <w:p>
-      <w:pPr>
-        <w:pStyle w:val="Prrafodelista"/>
+        <w:rPr>
+          <w:b/>
+          <w:bCs/>
+        </w:rPr>
+      </w:pPr>
+      <w:r>
+        <w:rPr>
+          <w:b/>
+          <w:bCs/>
+        </w:rPr>
+        <w:lastRenderedPageBreak/>
+        <w:t>Diego Fernández Suárez</w:t>
+      </w:r>
+    </w:p>
+    <w:p>
+      <w:pPr>
+        <w:pStyle w:val="NormalWeb"/>
+      </w:pPr>
+      <w:r>
+        <w:rPr>
+          <w:noProof/>
+        </w:rPr>
+        <w:drawing>
+          <wp:inline distT="0" distB="0" distL="0" distR="0" wp14:anchorId="4C759FF3" wp14:editId="36C31E89">
+            <wp:extent cx="5320145" cy="3473360"/>
+            <wp:effectExtent l="0" t="0" r="0" b="0"/>
+            <wp:docPr id="1159481422" name="Picture 2" descr="A screenshot of a computer&#10;&#10;Description automatically generated"/>
+            <wp:cNvGraphicFramePr>
+              <a:graphicFrameLocks xmlns:a="http://schemas.openxmlformats.org/drawingml/2006/main" noChangeAspect="1"/>
+            </wp:cNvGraphicFramePr>
+            <a:graphic xmlns:a="http://schemas.openxmlformats.org/drawingml/2006/main">
+              <a:graphicData uri="http://schemas.openxmlformats.org/drawingml/2006/picture">
+                <pic:pic xmlns:pic="http://schemas.openxmlformats.org/drawingml/2006/picture">
+                  <pic:nvPicPr>
+                    <pic:cNvPr id="1159481422" name="Picture 2" descr="A screenshot of a computer&#10;&#10;Description automatically generated"/>
+                    <pic:cNvPicPr>
+                      <a:picLocks noChangeAspect="1" noChangeArrowheads="1"/>
+                    </pic:cNvPicPr>
+                  </pic:nvPicPr>
+                  <pic:blipFill>
+                    <a:blip r:embed="rId26" cstate="print">
+                      <a:extLst>
+                        <a:ext uri="{28A0092B-C50C-407E-A947-70E740481C1C}">
+                          <a14:useLocalDpi xmlns:a14="http://schemas.microsoft.com/office/drawing/2010/main" val="0"/>
+                        </a:ext>
+                      </a:extLst>
+                    </a:blip>
+                    <a:srcRect/>
+                    <a:stretch>
+                      <a:fillRect/>
+                    </a:stretch>
+                  </pic:blipFill>
+                  <pic:spPr bwMode="auto">
+                    <a:xfrm>
+                      <a:off x="0" y="0"/>
+                      <a:ext cx="5354326" cy="3495676"/>
+                    </a:xfrm>
+                    <a:prstGeom prst="rect">
+                      <a:avLst/>
+                    </a:prstGeom>
+                    <a:noFill/>
+                    <a:ln>
+                      <a:noFill/>
+                    </a:ln>
+                  </pic:spPr>
+                </pic:pic>
+              </a:graphicData>
+            </a:graphic>
+          </wp:inline>
+        </w:drawing>
+      </w:r>
+    </w:p>
+    <w:p>
+      <w:pPr>
+        <w:pStyle w:val="ListParagraph"/>
+        <w:spacing w:line="360" w:lineRule="auto"/>
+        <w:ind w:left="426"/>
+      </w:pPr>
+      <w:r>
+        <w:rPr>
+          <w:noProof/>
+        </w:rPr>
+        <w:drawing>
+          <wp:inline distT="0" distB="0" distL="0" distR="0" wp14:anchorId="7D2ED5FE" wp14:editId="1CC7C451">
+            <wp:extent cx="5320655" cy="2861133"/>
+            <wp:effectExtent l="19050" t="19050" r="13970" b="15875"/>
+            <wp:docPr id="1943664929" name="Imagen 1"/>
+            <wp:cNvGraphicFramePr>
+              <a:graphicFrameLocks xmlns:a="http://schemas.openxmlformats.org/drawingml/2006/main" noChangeAspect="1"/>
+            </wp:cNvGraphicFramePr>
+            <a:graphic xmlns:a="http://schemas.openxmlformats.org/drawingml/2006/main">
+              <a:graphicData uri="http://schemas.openxmlformats.org/drawingml/2006/picture">
+                <pic:pic xmlns:pic="http://schemas.openxmlformats.org/drawingml/2006/picture">
+                  <pic:nvPicPr>
+                    <pic:cNvPr id="1943664929" name="Imagen 1"/>
+                    <pic:cNvPicPr/>
+                  </pic:nvPicPr>
+                  <pic:blipFill>
+                    <a:blip r:embed="rId27" cstate="print">
+                      <a:extLst>
+                        <a:ext uri="{28A0092B-C50C-407E-A947-70E740481C1C}">
+                          <a14:useLocalDpi xmlns:a14="http://schemas.microsoft.com/office/drawing/2010/main" val="0"/>
+                        </a:ext>
+                      </a:extLst>
+                    </a:blip>
+                    <a:stretch>
+                      <a:fillRect/>
+                    </a:stretch>
+                  </pic:blipFill>
+                  <pic:spPr>
+                    <a:xfrm>
+                      <a:off x="0" y="0"/>
+                      <a:ext cx="5353202" cy="2878635"/>
+                    </a:xfrm>
+                    <a:prstGeom prst="rect">
+                      <a:avLst/>
+                    </a:prstGeom>
+                    <a:ln>
+                      <a:solidFill>
+                        <a:schemeClr val="tx1"/>
+                      </a:solidFill>
+                    </a:ln>
+                  </pic:spPr>
+                </pic:pic>
+              </a:graphicData>
+            </a:graphic>
+          </wp:inline>
+        </w:drawing>
+      </w:r>
+    </w:p>
+    <w:p>
+      <w:pPr>
+        <w:pStyle w:val="ListParagraph"/>
         <w:spacing w:line="360" w:lineRule="auto"/>
         <w:ind w:left="426"/>
         <w:jc w:val="both"/>
-        <w:rPr>
-          <w:b/>
-          <w:bCs/>
-        </w:rPr>
-      </w:pPr>
-      <w:r>
-        <w:rPr>
-          <w:b/>
-          <w:bCs/>
-        </w:rPr>
-        <w:t>Diego Fernández Suárez</w:t>
-      </w:r>
-    </w:p>
-    <w:p>
-      <w:pPr>
-        <w:pStyle w:val="Prrafodelista"/>
+      </w:pPr>
+    </w:p>
+    <w:p>
+      <w:pPr>
+        <w:rPr>
+          <w:b/>
+          <w:bCs/>
+        </w:rPr>
+      </w:pPr>
+      <w:r>
+        <w:rPr>
+          <w:b/>
+          <w:bCs/>
+        </w:rPr>
+        <w:br w:type="page"/>
+      </w:r>
+    </w:p>
+    <w:p>
+      <w:pPr>
+        <w:pStyle w:val="ListParagraph"/>
         <w:spacing w:line="360" w:lineRule="auto"/>
         <w:ind w:left="426"/>
         <w:jc w:val="both"/>
-      </w:pPr>
-    </w:p>
-    <w:p>
-      <w:pPr>
-        <w:pStyle w:val="Prrafodelista"/>
+        <w:rPr>
+          <w:b/>
+          <w:bCs/>
+        </w:rPr>
+      </w:pPr>
+      <w:r>
+        <w:rPr>
+          <w:b/>
+          <w:bCs/>
+        </w:rPr>
+        <w:lastRenderedPageBreak/>
+        <w:t>Álvaro</w:t>
+      </w:r>
+      <w:r>
+        <w:rPr>
+          <w:b/>
+          <w:bCs/>
+        </w:rPr>
+        <w:t xml:space="preserve"> </w:t>
+      </w:r>
+      <w:r>
+        <w:rPr>
+          <w:b/>
+          <w:bCs/>
+        </w:rPr>
+        <w:t>Martínez</w:t>
+      </w:r>
+      <w:r>
+        <w:rPr>
+          <w:b/>
+          <w:bCs/>
+        </w:rPr>
+        <w:t xml:space="preserve"> Quiroga</w:t>
+      </w:r>
+    </w:p>
+    <w:p>
+      <w:pPr>
+        <w:pStyle w:val="NormalWeb"/>
+      </w:pPr>
+      <w:r>
+        <w:rPr>
+          <w:noProof/>
+        </w:rPr>
+        <w:drawing>
+          <wp:inline distT="0" distB="0" distL="0" distR="0" wp14:anchorId="620FBE39" wp14:editId="496E0522">
+            <wp:extent cx="4454643" cy="2951253"/>
+            <wp:effectExtent l="0" t="0" r="3175" b="1905"/>
+            <wp:docPr id="818085074" name="Picture 3" descr="A screenshot of a computer&#10;&#10;Description automatically generated"/>
+            <wp:cNvGraphicFramePr>
+              <a:graphicFrameLocks xmlns:a="http://schemas.openxmlformats.org/drawingml/2006/main" noChangeAspect="1"/>
+            </wp:cNvGraphicFramePr>
+            <a:graphic xmlns:a="http://schemas.openxmlformats.org/drawingml/2006/main">
+              <a:graphicData uri="http://schemas.openxmlformats.org/drawingml/2006/picture">
+                <pic:pic xmlns:pic="http://schemas.openxmlformats.org/drawingml/2006/picture">
+                  <pic:nvPicPr>
+                    <pic:cNvPr id="818085074" name="Picture 3" descr="A screenshot of a computer&#10;&#10;Description automatically generated"/>
+                    <pic:cNvPicPr>
+                      <a:picLocks noChangeAspect="1" noChangeArrowheads="1"/>
+                    </pic:cNvPicPr>
+                  </pic:nvPicPr>
+                  <pic:blipFill>
+                    <a:blip r:embed="rId28" cstate="print">
+                      <a:extLst>
+                        <a:ext uri="{28A0092B-C50C-407E-A947-70E740481C1C}">
+                          <a14:useLocalDpi xmlns:a14="http://schemas.microsoft.com/office/drawing/2010/main" val="0"/>
+                        </a:ext>
+                      </a:extLst>
+                    </a:blip>
+                    <a:srcRect/>
+                    <a:stretch>
+                      <a:fillRect/>
+                    </a:stretch>
+                  </pic:blipFill>
+                  <pic:spPr bwMode="auto">
+                    <a:xfrm>
+                      <a:off x="0" y="0"/>
+                      <a:ext cx="4458974" cy="2954122"/>
+                    </a:xfrm>
+                    <a:prstGeom prst="rect">
+                      <a:avLst/>
+                    </a:prstGeom>
+                    <a:noFill/>
+                    <a:ln>
+                      <a:noFill/>
+                    </a:ln>
+                  </pic:spPr>
+                </pic:pic>
+              </a:graphicData>
+            </a:graphic>
+          </wp:inline>
+        </w:drawing>
+      </w:r>
+    </w:p>
+    <w:p>
+      <w:pPr>
+        <w:pStyle w:val="ListParagraph"/>
         <w:spacing w:line="360" w:lineRule="auto"/>
         <w:ind w:left="426"/>
         <w:jc w:val="both"/>
-      </w:pPr>
-    </w:p>
-    <w:p>
-      <w:pPr>
-        <w:pStyle w:val="Prrafodelista"/>
+        <w:rPr>
+          <w:b/>
+          <w:bCs/>
+        </w:rPr>
+      </w:pPr>
+    </w:p>
+    <w:p>
+      <w:pPr>
+        <w:pStyle w:val="ListParagraph"/>
         <w:spacing w:line="360" w:lineRule="auto"/>
         <w:ind w:left="426"/>
         <w:jc w:val="both"/>
@@ -3406,29 +4048,10 @@
         <w:rPr>
           <w:b/>
           <w:bCs/>
-        </w:rPr>
-        <w:t>Alvaro Martinez Quiroga</w:t>
-      </w:r>
-    </w:p>
-    <w:p>
-      <w:pPr>
-        <w:pStyle w:val="Prrafodelista"/>
-        <w:spacing w:line="360" w:lineRule="auto"/>
-        <w:ind w:left="426"/>
-        <w:jc w:val="both"/>
-        <w:rPr>
-          <w:b/>
-          <w:bCs/>
-        </w:rPr>
-      </w:pPr>
-      <w:r>
-        <w:rPr>
-          <w:b/>
-          <w:bCs/>
           <w:noProof/>
         </w:rPr>
         <w:drawing>
-          <wp:inline distT="0" distB="0" distL="0" distR="0" wp14:anchorId="7E302638" wp14:editId="5B6EEF50">
+          <wp:inline distT="0" distB="0" distL="0" distR="0" wp14:anchorId="7E302638" wp14:editId="2B99E189">
             <wp:extent cx="5397751" cy="2779809"/>
             <wp:effectExtent l="19050" t="19050" r="12700" b="20955"/>
             <wp:docPr id="1504906702" name="Imagen 2"/>
@@ -3445,7 +4068,7 @@
                     </pic:cNvPicPr>
                   </pic:nvPicPr>
                   <pic:blipFill>
-                    <a:blip r:embed="rId23" cstate="print">
+                    <a:blip r:embed="rId29" cstate="print">
                       <a:extLst>
                         <a:ext uri="{28A0092B-C50C-407E-A947-70E740481C1C}">
                           <a14:useLocalDpi xmlns:a14="http://schemas.microsoft.com/office/drawing/2010/main" val="0"/>
@@ -3481,7 +4104,22 @@
     </w:p>
     <w:p>
       <w:pPr>
-        <w:pStyle w:val="Prrafodelista"/>
+        <w:rPr>
+          <w:b/>
+          <w:bCs/>
+        </w:rPr>
+      </w:pPr>
+      <w:r>
+        <w:rPr>
+          <w:b/>
+          <w:bCs/>
+        </w:rPr>
+        <w:br w:type="page"/>
+      </w:r>
+    </w:p>
+    <w:p>
+      <w:pPr>
+        <w:pStyle w:val="ListParagraph"/>
         <w:spacing w:line="360" w:lineRule="auto"/>
         <w:ind w:left="426"/>
         <w:jc w:val="both"/>
@@ -3493,7 +4131,7 @@
     </w:p>
     <w:p>
       <w:pPr>
-        <w:pStyle w:val="Prrafodelista"/>
+        <w:pStyle w:val="ListParagraph"/>
         <w:numPr>
           <w:ilvl w:val="0"/>
           <w:numId w:val="5"/>
@@ -3511,29 +4149,47 @@
           <w:b/>
           <w:bCs/>
         </w:rPr>
-        <w:t>Lista de Pull Request</w:t>
-      </w:r>
-    </w:p>
-    <w:p>
-      <w:pPr>
-        <w:spacing w:line="360" w:lineRule="auto"/>
-        <w:ind w:left="66"/>
-        <w:jc w:val="both"/>
-        <w:rPr>
-          <w:b/>
-          <w:bCs/>
-        </w:rPr>
+        <w:t xml:space="preserve">Lista de </w:t>
+      </w:r>
+      <w:proofErr w:type="spellStart"/>
+      <w:r>
+        <w:rPr>
+          <w:b/>
+          <w:bCs/>
+        </w:rPr>
+        <w:t>Pull</w:t>
+      </w:r>
+      <w:proofErr w:type="spellEnd"/>
+      <w:r>
+        <w:rPr>
+          <w:b/>
+          <w:bCs/>
+        </w:rPr>
+        <w:t xml:space="preserve"> </w:t>
+      </w:r>
+      <w:proofErr w:type="spellStart"/>
+      <w:r>
+        <w:rPr>
+          <w:b/>
+          <w:bCs/>
+        </w:rPr>
+        <w:t>Request</w:t>
+      </w:r>
+      <w:proofErr w:type="spellEnd"/>
+    </w:p>
+    <w:p>
+      <w:pPr>
+        <w:pStyle w:val="NormalWeb"/>
       </w:pPr>
       <w:r>
         <w:rPr>
           <w:noProof/>
         </w:rPr>
-        <w:lastRenderedPageBreak/>
         <w:drawing>
-          <wp:inline distT="0" distB="0" distL="0" distR="0" wp14:anchorId="44630257" wp14:editId="1CFCEA69">
-            <wp:extent cx="5400040" cy="3907155"/>
-            <wp:effectExtent l="0" t="0" r="0" b="0"/>
-            <wp:docPr id="1919523360" name="Picture 1" descr="A screenshot of a computer&#10;&#10;Description automatically generated"/>
+          <wp:inline distT="0" distB="0" distL="0" distR="0" wp14:anchorId="41ED1817" wp14:editId="55369FB6">
+            <wp:extent cx="5839601" cy="2831218"/>
+            <wp:effectExtent l="0" t="0" r="0" b="7620"/>
+            <wp:docPr id="162030832" name="Picture 5" descr="A screenshot of a computer&#10;&#10;Description automatically generated"/>
             <wp:cNvGraphicFramePr>
               <a:graphicFrameLocks xmlns:a="http://schemas.openxmlformats.org/drawingml/2006/main" noChangeAspect="1"/>
             </wp:cNvGraphicFramePr>
@@ -3541,23 +4197,36 @@
               <a:graphicData uri="http://schemas.openxmlformats.org/drawingml/2006/picture">
                 <pic:pic xmlns:pic="http://schemas.openxmlformats.org/drawingml/2006/picture">
                   <pic:nvPicPr>
-                    <pic:cNvPr id="1919523360" name="Picture 1" descr="A screenshot of a computer&#10;&#10;Description automatically generated"/>
-                    <pic:cNvPicPr/>
+                    <pic:cNvPr id="162030832" name="Picture 5" descr="A screenshot of a computer&#10;&#10;Description automatically generated"/>
+                    <pic:cNvPicPr>
+                      <a:picLocks noChangeAspect="1" noChangeArrowheads="1"/>
+                    </pic:cNvPicPr>
                   </pic:nvPicPr>
                   <pic:blipFill>
-                    <a:blip r:embed="rId24"/>
+                    <a:blip r:embed="rId30" cstate="print">
+                      <a:extLst>
+                        <a:ext uri="{28A0092B-C50C-407E-A947-70E740481C1C}">
+                          <a14:useLocalDpi xmlns:a14="http://schemas.microsoft.com/office/drawing/2010/main" val="0"/>
+                        </a:ext>
+                      </a:extLst>
+                    </a:blip>
+                    <a:srcRect/>
                     <a:stretch>
                       <a:fillRect/>
                     </a:stretch>
                   </pic:blipFill>
-                  <pic:spPr>
+                  <pic:spPr bwMode="auto">
                     <a:xfrm>
                       <a:off x="0" y="0"/>
-                      <a:ext cx="5400040" cy="3907155"/>
+                      <a:ext cx="5875557" cy="2848650"/>
                     </a:xfrm>
                     <a:prstGeom prst="rect">
                       <a:avLst/>
                     </a:prstGeom>
+                    <a:noFill/>
+                    <a:ln>
+                      <a:noFill/>
+                    </a:ln>
                   </pic:spPr>
                 </pic:pic>
               </a:graphicData>
@@ -3568,7 +4237,7 @@
     </w:p>
     <w:p>
       <w:pPr>
-        <w:pStyle w:val="Prrafodelista"/>
+        <w:pStyle w:val="ListParagraph"/>
         <w:spacing w:line="360" w:lineRule="auto"/>
         <w:ind w:left="426"/>
         <w:jc w:val="both"/>
@@ -3576,23 +4245,7 @@
     </w:p>
     <w:p>
       <w:pPr>
-        <w:pStyle w:val="Prrafodelista"/>
-        <w:spacing w:line="360" w:lineRule="auto"/>
-        <w:ind w:left="426"/>
-        <w:jc w:val="both"/>
-      </w:pPr>
-    </w:p>
-    <w:p>
-      <w:pPr>
-        <w:pStyle w:val="Prrafodelista"/>
-        <w:spacing w:line="360" w:lineRule="auto"/>
-        <w:ind w:left="426"/>
-        <w:jc w:val="both"/>
-      </w:pPr>
-    </w:p>
-    <w:p>
-      <w:pPr>
-        <w:pStyle w:val="Prrafodelista"/>
+        <w:pStyle w:val="ListParagraph"/>
         <w:numPr>
           <w:ilvl w:val="0"/>
           <w:numId w:val="5"/>
@@ -3610,12 +4263,21 @@
           <w:b/>
           <w:bCs/>
         </w:rPr>
-        <w:t>Árbol de commits</w:t>
-      </w:r>
-    </w:p>
-    <w:p>
-      <w:pPr>
-        <w:pStyle w:val="Prrafodelista"/>
+        <w:t xml:space="preserve">Árbol de </w:t>
+      </w:r>
+      <w:proofErr w:type="spellStart"/>
+      <w:r>
+        <w:rPr>
+          <w:b/>
+          <w:bCs/>
+        </w:rPr>
+        <w:t>commits</w:t>
+      </w:r>
+      <w:proofErr w:type="spellEnd"/>
+    </w:p>
+    <w:p>
+      <w:pPr>
+        <w:pStyle w:val="ListParagraph"/>
         <w:spacing w:line="360" w:lineRule="auto"/>
         <w:ind w:left="0"/>
         <w:jc w:val="both"/>
@@ -3623,83 +4285,76 @@
     </w:p>
     <w:p>
       <w:pPr>
-        <w:pStyle w:val="Prrafodelista"/>
+        <w:pStyle w:val="ListParagraph"/>
         <w:spacing w:line="360" w:lineRule="auto"/>
         <w:ind w:left="0"/>
         <w:jc w:val="both"/>
       </w:pPr>
-    </w:p>
-    <w:p>
-      <w:pPr>
-        <w:pStyle w:val="Prrafodelista"/>
+      <w:r>
+        <w:rPr>
+          <w:noProof/>
+        </w:rPr>
+        <w:drawing>
+          <wp:inline distT="0" distB="0" distL="0" distR="0" wp14:anchorId="360E9782" wp14:editId="4C89956F">
+            <wp:extent cx="5400040" cy="1755140"/>
+            <wp:effectExtent l="0" t="0" r="0" b="0"/>
+            <wp:docPr id="1240805552" name="Picture 6" descr="A screenshot of a computer&#10;&#10;Description automatically generated"/>
+            <wp:cNvGraphicFramePr>
+              <a:graphicFrameLocks xmlns:a="http://schemas.openxmlformats.org/drawingml/2006/main" noChangeAspect="1"/>
+            </wp:cNvGraphicFramePr>
+            <a:graphic xmlns:a="http://schemas.openxmlformats.org/drawingml/2006/main">
+              <a:graphicData uri="http://schemas.openxmlformats.org/drawingml/2006/picture">
+                <pic:pic xmlns:pic="http://schemas.openxmlformats.org/drawingml/2006/picture">
+                  <pic:nvPicPr>
+                    <pic:cNvPr id="1240805552" name="Picture 6" descr="A screenshot of a computer&#10;&#10;Description automatically generated"/>
+                    <pic:cNvPicPr>
+                      <a:picLocks noChangeAspect="1" noChangeArrowheads="1"/>
+                    </pic:cNvPicPr>
+                  </pic:nvPicPr>
+                  <pic:blipFill>
+                    <a:blip r:embed="rId31" cstate="print">
+                      <a:extLst>
+                        <a:ext uri="{28A0092B-C50C-407E-A947-70E740481C1C}">
+                          <a14:useLocalDpi xmlns:a14="http://schemas.microsoft.com/office/drawing/2010/main" val="0"/>
+                        </a:ext>
+                      </a:extLst>
+                    </a:blip>
+                    <a:srcRect/>
+                    <a:stretch>
+                      <a:fillRect/>
+                    </a:stretch>
+                  </pic:blipFill>
+                  <pic:spPr bwMode="auto">
+                    <a:xfrm>
+                      <a:off x="0" y="0"/>
+                      <a:ext cx="5400040" cy="1755140"/>
+                    </a:xfrm>
+                    <a:prstGeom prst="rect">
+                      <a:avLst/>
+                    </a:prstGeom>
+                    <a:noFill/>
+                    <a:ln>
+                      <a:noFill/>
+                    </a:ln>
+                  </pic:spPr>
+                </pic:pic>
+              </a:graphicData>
+            </a:graphic>
+          </wp:inline>
+        </w:drawing>
+      </w:r>
+    </w:p>
+    <w:p>
+      <w:pPr>
+        <w:pStyle w:val="ListParagraph"/>
         <w:spacing w:line="360" w:lineRule="auto"/>
         <w:ind w:left="0"/>
         <w:jc w:val="both"/>
-        <w:rPr>
-          <w:lang w:val="en-GB"/>
-        </w:rPr>
-      </w:pPr>
-    </w:p>
-    <w:p>
-      <w:pPr>
-        <w:pStyle w:val="Ttulo1"/>
-        <w:spacing w:line="360" w:lineRule="auto"/>
-      </w:pPr>
-      <w:bookmarkStart w:id="3" w:name="_Toc165476866"/>
-      <w:r>
-        <w:t>Opiniones personales del proyecto</w:t>
-      </w:r>
-      <w:bookmarkEnd w:id="3"/>
-    </w:p>
-    <w:p>
-      <w:pPr>
-        <w:pStyle w:val="Prrafodelista"/>
-        <w:spacing w:line="360" w:lineRule="auto"/>
-        <w:ind w:left="0"/>
-        <w:jc w:val="both"/>
-      </w:pPr>
-    </w:p>
-    <w:p>
-      <w:pPr>
-        <w:pStyle w:val="Prrafodelista"/>
-        <w:spacing w:line="360" w:lineRule="auto"/>
-        <w:ind w:left="0"/>
-        <w:jc w:val="both"/>
-      </w:pPr>
-    </w:p>
-    <w:p>
-      <w:pPr>
-        <w:pStyle w:val="Prrafodelista"/>
-        <w:spacing w:line="360" w:lineRule="auto"/>
-        <w:ind w:left="0"/>
-        <w:jc w:val="both"/>
-      </w:pPr>
-    </w:p>
-    <w:p>
-      <w:pPr>
-        <w:pStyle w:val="Ttulo1"/>
-        <w:spacing w:line="360" w:lineRule="auto"/>
-      </w:pPr>
-      <w:bookmarkStart w:id="4" w:name="_Toc165476867"/>
-      <w:r>
-        <w:t>Referencias</w:t>
-      </w:r>
-      <w:bookmarkEnd w:id="4"/>
-    </w:p>
-    <w:p>
-      <w:pPr>
-        <w:pStyle w:val="Prrafodelista"/>
-        <w:spacing w:line="360" w:lineRule="auto"/>
-        <w:ind w:left="0"/>
-        <w:jc w:val="both"/>
-      </w:pPr>
-      <w:r>
-        <w:t>[1] Temario del campus online</w:t>
-      </w:r>
+      </w:pPr>
     </w:p>
     <w:sectPr>
-      <w:headerReference w:type="default" r:id="rId25"/>
-      <w:footerReference w:type="default" r:id="rId26"/>
+      <w:headerReference w:type="default" r:id="rId32"/>
+      <w:footerReference w:type="default" r:id="rId33"/>
       <w:pgSz w:w="11906" w:h="16838"/>
       <w:pgMar w:top="1417" w:right="1701" w:bottom="1417" w:left="1701" w:header="708" w:footer="708" w:gutter="0"/>
       <w:pgNumType w:start="0"/>
@@ -3747,7 +4402,7 @@
 <w:ftr xmlns:wpc="http://schemas.microsoft.com/office/word/2010/wordprocessingCanvas" xmlns:cx="http://schemas.microsoft.com/office/drawing/2014/chartex" xmlns:cx1="http://schemas.microsoft.com/office/drawing/2015/9/8/chartex" xmlns:cx2="http://schemas.microsoft.com/office/drawing/2015/10/21/chartex" xmlns:cx3="http://schemas.microsoft.com/office/drawing/2016/5/9/chartex" xmlns:cx4="http://schemas.microsoft.com/office/drawing/2016/5/10/chartex" xmlns:cx5="http://schemas.microsoft.com/office/drawing/2016/5/11/chartex" xmlns:cx6="http://schemas.microsoft.com/office/drawing/2016/5/12/chartex" xmlns:cx7="http://schemas.microsoft.com/office/drawing/2016/5/13/chartex" xmlns:cx8="http://schemas.microsoft.com/office/drawing/2016/5/14/chartex" xmlns:mc="http://schemas.openxmlformats.org/markup-compatibility/2006" xmlns:aink="http://schemas.microsoft.com/office/drawing/2016/ink" xmlns:am3d="http://schemas.microsoft.com/office/drawing/2017/model3d" xmlns:o="urn:schemas-microsoft-com:office:office" xmlns:oel="http://schemas.microsoft.com/office/2019/extlst" xmlns:r="http://schemas.openxmlformats.org/officeDocument/2006/relationships" xmlns:m="http://schemas.openxmlformats.org/officeDocument/2006/math" xmlns:v="urn:schemas-microsoft-com:vml" xmlns:wp14="http://schemas.microsoft.com/office/word/2010/wordprocessingDrawing" xmlns:wp="http://schemas.openxmlformats.org/drawingml/2006/wordprocessingDrawing" xmlns:w10="urn:schemas-microsoft-com:office:word" xmlns:w="http://schemas.openxmlformats.org/wordprocessingml/2006/main" xmlns:w14="http://schemas.microsoft.com/office/word/2010/wordml" xmlns:w15="http://schemas.microsoft.com/office/word/2012/wordml" xmlns:w16cex="http://schemas.microsoft.com/office/word/2018/wordml/cex" xmlns:w16cid="http://schemas.microsoft.com/office/word/2016/wordml/cid" xmlns:w16="http://schemas.microsoft.com/office/word/2018/wordml" xmlns:w16du="http://schemas.microsoft.com/office/word/2023/wordml/word16du" xmlns:w16sdtdh="http://schemas.microsoft.com/office/word/2020/wordml/sdtdatahash" xmlns:w16se="http://schemas.microsoft.com/office/word/2015/wordml/symex" xmlns:wpg="http://schemas.microsoft.com/office/word/2010/wordprocessingGroup" xmlns:wpi="http://schemas.microsoft.com/office/word/2010/wordprocessingInk" xmlns:wne="http://schemas.microsoft.com/office/word/2006/wordml" xmlns:wps="http://schemas.microsoft.com/office/word/2010/wordprocessingShape" mc:Ignorable="w14 w15 w16se w16cid w16 w16cex w16sdtdh w16du wp14">
   <w:p>
     <w:pPr>
-      <w:pStyle w:val="Piedepgina"/>
+      <w:pStyle w:val="Footer"/>
     </w:pPr>
     <w:r>
       <w:rPr>
@@ -3859,7 +4514,7 @@
                         <w:txbxContent>
                           <w:p>
                             <w:pPr>
-                              <w:pStyle w:val="Piedepgina"/>
+                              <w:pStyle w:val="Footer"/>
                               <w:jc w:val="right"/>
                             </w:pPr>
                             <w:sdt>
@@ -3952,7 +4607,7 @@
                   <w:txbxContent>
                     <w:p>
                       <w:pPr>
-                        <w:pStyle w:val="Piedepgina"/>
+                        <w:pStyle w:val="Footer"/>
                         <w:jc w:val="right"/>
                       </w:pPr>
                       <w:sdt>
@@ -4064,7 +4719,7 @@
 <w:hdr xmlns:wpc="http://schemas.microsoft.com/office/word/2010/wordprocessingCanvas" xmlns:cx="http://schemas.microsoft.com/office/drawing/2014/chartex" xmlns:cx1="http://schemas.microsoft.com/office/drawing/2015/9/8/chartex" xmlns:cx2="http://schemas.microsoft.com/office/drawing/2015/10/21/chartex" xmlns:cx3="http://schemas.microsoft.com/office/drawing/2016/5/9/chartex" xmlns:cx4="http://schemas.microsoft.com/office/drawing/2016/5/10/chartex" xmlns:cx5="http://schemas.microsoft.com/office/drawing/2016/5/11/chartex" xmlns:cx6="http://schemas.microsoft.com/office/drawing/2016/5/12/chartex" xmlns:cx7="http://schemas.microsoft.com/office/drawing/2016/5/13/chartex" xmlns:cx8="http://schemas.microsoft.com/office/drawing/2016/5/14/chartex" xmlns:mc="http://schemas.openxmlformats.org/markup-compatibility/2006" xmlns:aink="http://schemas.microsoft.com/office/drawing/2016/ink" xmlns:am3d="http://schemas.microsoft.com/office/drawing/2017/model3d" xmlns:o="urn:schemas-microsoft-com:office:office" xmlns:oel="http://schemas.microsoft.com/office/2019/extlst" xmlns:r="http://schemas.openxmlformats.org/officeDocument/2006/relationships" xmlns:m="http://schemas.openxmlformats.org/officeDocument/2006/math" xmlns:v="urn:schemas-microsoft-com:vml" xmlns:wp14="http://schemas.microsoft.com/office/word/2010/wordprocessingDrawing" xmlns:wp="http://schemas.openxmlformats.org/drawingml/2006/wordprocessingDrawing" xmlns:w10="urn:schemas-microsoft-com:office:word" xmlns:w="http://schemas.openxmlformats.org/wordprocessingml/2006/main" xmlns:w14="http://schemas.microsoft.com/office/word/2010/wordml" xmlns:w15="http://schemas.microsoft.com/office/word/2012/wordml" xmlns:w16cex="http://schemas.microsoft.com/office/word/2018/wordml/cex" xmlns:w16cid="http://schemas.microsoft.com/office/word/2016/wordml/cid" xmlns:w16="http://schemas.microsoft.com/office/word/2018/wordml" xmlns:w16du="http://schemas.microsoft.com/office/word/2023/wordml/word16du" xmlns:w16sdtdh="http://schemas.microsoft.com/office/word/2020/wordml/sdtdatahash" xmlns:w16se="http://schemas.microsoft.com/office/word/2015/wordml/symex" xmlns:wpg="http://schemas.microsoft.com/office/word/2010/wordprocessingGroup" xmlns:wpi="http://schemas.microsoft.com/office/word/2010/wordprocessingInk" xmlns:wne="http://schemas.microsoft.com/office/word/2006/wordml" xmlns:wps="http://schemas.microsoft.com/office/word/2010/wordprocessingShape" mc:Ignorable="w14 w15 w16se w16cid w16 w16cex w16sdtdh w16du wp14">
   <w:p>
     <w:pPr>
-      <w:pStyle w:val="Encabezado"/>
+      <w:pStyle w:val="Header"/>
     </w:pPr>
     <w:r>
       <w:rPr>
@@ -4349,7 +5004,7 @@
                         <w:txbxContent>
                           <w:p>
                             <w:pPr>
-                              <w:pStyle w:val="Encabezado"/>
+                              <w:pStyle w:val="Header"/>
                               <w:rPr>
                                 <w:color w:val="FFFFFF" w:themeColor="background1"/>
                                 <w:sz w:val="24"/>
@@ -4442,7 +5097,7 @@
                   <w:txbxContent>
                     <w:p>
                       <w:pPr>
-                        <w:pStyle w:val="Encabezado"/>
+                        <w:pStyle w:val="Header"/>
                         <w:rPr>
                           <w:color w:val="FFFFFF" w:themeColor="background1"/>
                           <w:sz w:val="24"/>
@@ -4753,6 +5408,119 @@
     </w:lvl>
   </w:abstractNum>
   <w:abstractNum w:abstractNumId="2" w15:restartNumberingAfterBreak="0">
+    <w:nsid w:val="43E147CC"/>
+    <w:multiLevelType w:val="hybridMultilevel"/>
+    <w:tmpl w:val="805E0706"/>
+    <w:lvl w:ilvl="0" w:tplc="D2F8361E">
+      <w:numFmt w:val="bullet"/>
+      <w:lvlText w:val="-"/>
+      <w:lvlJc w:val="left"/>
+      <w:pPr>
+        <w:ind w:left="786" w:hanging="360"/>
+      </w:pPr>
+      <w:rPr>
+        <w:rFonts w:ascii="Calibri" w:eastAsiaTheme="minorHAnsi" w:hAnsi="Calibri" w:cs="Calibri" w:hint="default"/>
+        <w:b/>
+      </w:rPr>
+    </w:lvl>
+    <w:lvl w:ilvl="1" w:tplc="04090003" w:tentative="1">
+      <w:start w:val="1"/>
+      <w:numFmt w:val="bullet"/>
+      <w:lvlText w:val="o"/>
+      <w:lvlJc w:val="left"/>
+      <w:pPr>
+        <w:ind w:left="1506" w:hanging="360"/>
+      </w:pPr>
+      <w:rPr>
+        <w:rFonts w:ascii="Courier New" w:hAnsi="Courier New" w:cs="Courier New" w:hint="default"/>
+      </w:rPr>
+    </w:lvl>
+    <w:lvl w:ilvl="2" w:tplc="04090005" w:tentative="1">
+      <w:start w:val="1"/>
+      <w:numFmt w:val="bullet"/>
+      <w:lvlText w:val=""/>
+      <w:lvlJc w:val="left"/>
+      <w:pPr>
+        <w:ind w:left="2226" w:hanging="360"/>
+      </w:pPr>
+      <w:rPr>
+        <w:rFonts w:ascii="Wingdings" w:hAnsi="Wingdings" w:hint="default"/>
+      </w:rPr>
+    </w:lvl>
+    <w:lvl w:ilvl="3" w:tplc="04090001" w:tentative="1">
+      <w:start w:val="1"/>
+      <w:numFmt w:val="bullet"/>
+      <w:lvlText w:val=""/>
+      <w:lvlJc w:val="left"/>
+      <w:pPr>
+        <w:ind w:left="2946" w:hanging="360"/>
+      </w:pPr>
+      <w:rPr>
+        <w:rFonts w:ascii="Symbol" w:hAnsi="Symbol" w:hint="default"/>
+      </w:rPr>
+    </w:lvl>
+    <w:lvl w:ilvl="4" w:tplc="04090003" w:tentative="1">
+      <w:start w:val="1"/>
+      <w:numFmt w:val="bullet"/>
+      <w:lvlText w:val="o"/>
+      <w:lvlJc w:val="left"/>
+      <w:pPr>
+        <w:ind w:left="3666" w:hanging="360"/>
+      </w:pPr>
+      <w:rPr>
+        <w:rFonts w:ascii="Courier New" w:hAnsi="Courier New" w:cs="Courier New" w:hint="default"/>
+      </w:rPr>
+    </w:lvl>
+    <w:lvl w:ilvl="5" w:tplc="04090005" w:tentative="1">
+      <w:start w:val="1"/>
+      <w:numFmt w:val="bullet"/>
+      <w:lvlText w:val=""/>
+      <w:lvlJc w:val="left"/>
+      <w:pPr>
+        <w:ind w:left="4386" w:hanging="360"/>
+      </w:pPr>
+      <w:rPr>
+        <w:rFonts w:ascii="Wingdings" w:hAnsi="Wingdings" w:hint="default"/>
+      </w:rPr>
+    </w:lvl>
+    <w:lvl w:ilvl="6" w:tplc="04090001" w:tentative="1">
+      <w:start w:val="1"/>
+      <w:numFmt w:val="bullet"/>
+      <w:lvlText w:val=""/>
+      <w:lvlJc w:val="left"/>
+      <w:pPr>
+        <w:ind w:left="5106" w:hanging="360"/>
+      </w:pPr>
+      <w:rPr>
+        <w:rFonts w:ascii="Symbol" w:hAnsi="Symbol" w:hint="default"/>
+      </w:rPr>
+    </w:lvl>
+    <w:lvl w:ilvl="7" w:tplc="04090003" w:tentative="1">
+      <w:start w:val="1"/>
+      <w:numFmt w:val="bullet"/>
+      <w:lvlText w:val="o"/>
+      <w:lvlJc w:val="left"/>
+      <w:pPr>
+        <w:ind w:left="5826" w:hanging="360"/>
+      </w:pPr>
+      <w:rPr>
+        <w:rFonts w:ascii="Courier New" w:hAnsi="Courier New" w:cs="Courier New" w:hint="default"/>
+      </w:rPr>
+    </w:lvl>
+    <w:lvl w:ilvl="8" w:tplc="04090005" w:tentative="1">
+      <w:start w:val="1"/>
+      <w:numFmt w:val="bullet"/>
+      <w:lvlText w:val=""/>
+      <w:lvlJc w:val="left"/>
+      <w:pPr>
+        <w:ind w:left="6546" w:hanging="360"/>
+      </w:pPr>
+      <w:rPr>
+        <w:rFonts w:ascii="Wingdings" w:hAnsi="Wingdings" w:hint="default"/>
+      </w:rPr>
+    </w:lvl>
+  </w:abstractNum>
+  <w:abstractNum w:abstractNumId="3" w15:restartNumberingAfterBreak="0">
     <w:nsid w:val="44F83094"/>
     <w:multiLevelType w:val="hybridMultilevel"/>
     <w:tmpl w:val="84EA8634"/>
@@ -4865,7 +5633,7 @@
       </w:rPr>
     </w:lvl>
   </w:abstractNum>
-  <w:abstractNum w:abstractNumId="3" w15:restartNumberingAfterBreak="0">
+  <w:abstractNum w:abstractNumId="4" w15:restartNumberingAfterBreak="0">
     <w:nsid w:val="545734DD"/>
     <w:multiLevelType w:val="hybridMultilevel"/>
     <w:tmpl w:val="FECEBDF4"/>
@@ -4978,7 +5746,7 @@
       </w:rPr>
     </w:lvl>
   </w:abstractNum>
-  <w:abstractNum w:abstractNumId="4" w15:restartNumberingAfterBreak="0">
+  <w:abstractNum w:abstractNumId="5" w15:restartNumberingAfterBreak="0">
     <w:nsid w:val="772E6ACE"/>
     <w:multiLevelType w:val="hybridMultilevel"/>
     <w:tmpl w:val="77D6E01E"/>
@@ -5092,19 +5860,22 @@
     </w:lvl>
   </w:abstractNum>
   <w:num w:numId="1" w16cid:durableId="1237671036">
-    <w:abstractNumId w:val="3"/>
+    <w:abstractNumId w:val="4"/>
   </w:num>
   <w:num w:numId="2" w16cid:durableId="1368918665">
-    <w:abstractNumId w:val="2"/>
+    <w:abstractNumId w:val="3"/>
   </w:num>
   <w:num w:numId="3" w16cid:durableId="1758556840">
     <w:abstractNumId w:val="1"/>
   </w:num>
   <w:num w:numId="4" w16cid:durableId="417485084">
-    <w:abstractNumId w:val="4"/>
+    <w:abstractNumId w:val="5"/>
   </w:num>
   <w:num w:numId="5" w16cid:durableId="1788505756">
     <w:abstractNumId w:val="0"/>
+  </w:num>
+  <w:num w:numId="6" w16cid:durableId="1292513962">
+    <w:abstractNumId w:val="2"/>
   </w:num>
 </w:numbering>
 </file>
@@ -5510,11 +6281,11 @@
     <w:name w:val="Normal"/>
     <w:qFormat/>
   </w:style>
-  <w:style w:type="paragraph" w:styleId="Ttulo1">
+  <w:style w:type="paragraph" w:styleId="Heading1">
     <w:name w:val="heading 1"/>
     <w:basedOn w:val="Normal"/>
     <w:next w:val="Normal"/>
-    <w:link w:val="Ttulo1Car"/>
+    <w:link w:val="Heading1Char"/>
     <w:uiPriority w:val="9"/>
     <w:qFormat/>
     <w:rsid w:val="00122784"/>
@@ -5531,13 +6302,13 @@
       <w:szCs w:val="32"/>
     </w:rPr>
   </w:style>
-  <w:style w:type="character" w:default="1" w:styleId="Fuentedeprrafopredeter">
+  <w:style w:type="character" w:default="1" w:styleId="DefaultParagraphFont">
     <w:name w:val="Default Paragraph Font"/>
     <w:uiPriority w:val="1"/>
     <w:semiHidden/>
     <w:unhideWhenUsed/>
   </w:style>
-  <w:style w:type="table" w:default="1" w:styleId="Tablanormal">
+  <w:style w:type="table" w:default="1" w:styleId="TableNormal">
     <w:name w:val="Normal Table"/>
     <w:uiPriority w:val="99"/>
     <w:semiHidden/>
@@ -5552,15 +6323,15 @@
       </w:tblCellMar>
     </w:tblPr>
   </w:style>
-  <w:style w:type="numbering" w:default="1" w:styleId="Sinlista">
+  <w:style w:type="numbering" w:default="1" w:styleId="NoList">
     <w:name w:val="No List"/>
     <w:uiPriority w:val="99"/>
     <w:semiHidden/>
     <w:unhideWhenUsed/>
   </w:style>
-  <w:style w:type="paragraph" w:styleId="Sinespaciado">
+  <w:style w:type="paragraph" w:styleId="NoSpacing">
     <w:name w:val="No Spacing"/>
-    <w:link w:val="SinespaciadoCar"/>
+    <w:link w:val="NoSpacingChar"/>
     <w:uiPriority w:val="1"/>
     <w:qFormat/>
     <w:rsid w:val="00BC4A48"/>
@@ -5574,10 +6345,10 @@
       <w14:ligatures w14:val="none"/>
     </w:rPr>
   </w:style>
-  <w:style w:type="character" w:customStyle="1" w:styleId="SinespaciadoCar">
-    <w:name w:val="Sin espaciado Car"/>
-    <w:basedOn w:val="Fuentedeprrafopredeter"/>
-    <w:link w:val="Sinespaciado"/>
+  <w:style w:type="character" w:customStyle="1" w:styleId="NoSpacingChar">
+    <w:name w:val="No Spacing Char"/>
+    <w:basedOn w:val="DefaultParagraphFont"/>
+    <w:link w:val="NoSpacing"/>
     <w:uiPriority w:val="1"/>
     <w:rsid w:val="00BC4A48"/>
     <w:rPr>
@@ -5587,11 +6358,11 @@
       <w14:ligatures w14:val="none"/>
     </w:rPr>
   </w:style>
-  <w:style w:type="paragraph" w:styleId="Ttulo">
+  <w:style w:type="paragraph" w:styleId="Title">
     <w:name w:val="Title"/>
     <w:basedOn w:val="Normal"/>
     <w:next w:val="Normal"/>
-    <w:link w:val="TtuloCar"/>
+    <w:link w:val="TitleChar"/>
     <w:uiPriority w:val="10"/>
     <w:qFormat/>
     <w:rsid w:val="00C31B81"/>
@@ -5607,10 +6378,10 @@
       <w:szCs w:val="56"/>
     </w:rPr>
   </w:style>
-  <w:style w:type="character" w:customStyle="1" w:styleId="TtuloCar">
-    <w:name w:val="Título Car"/>
-    <w:basedOn w:val="Fuentedeprrafopredeter"/>
-    <w:link w:val="Ttulo"/>
+  <w:style w:type="character" w:customStyle="1" w:styleId="TitleChar">
+    <w:name w:val="Title Char"/>
+    <w:basedOn w:val="DefaultParagraphFont"/>
+    <w:link w:val="Title"/>
     <w:uiPriority w:val="10"/>
     <w:rsid w:val="00C31B81"/>
     <w:rPr>
@@ -5621,10 +6392,10 @@
       <w:szCs w:val="56"/>
     </w:rPr>
   </w:style>
-  <w:style w:type="paragraph" w:styleId="Encabezado">
+  <w:style w:type="paragraph" w:styleId="Header">
     <w:name w:val="header"/>
     <w:basedOn w:val="Normal"/>
-    <w:link w:val="EncabezadoCar"/>
+    <w:link w:val="HeaderChar"/>
     <w:uiPriority w:val="99"/>
     <w:unhideWhenUsed/>
     <w:rsid w:val="007C1818"/>
@@ -5636,17 +6407,17 @@
       <w:spacing w:after="0" w:line="240" w:lineRule="auto"/>
     </w:pPr>
   </w:style>
-  <w:style w:type="character" w:customStyle="1" w:styleId="EncabezadoCar">
-    <w:name w:val="Encabezado Car"/>
-    <w:basedOn w:val="Fuentedeprrafopredeter"/>
-    <w:link w:val="Encabezado"/>
+  <w:style w:type="character" w:customStyle="1" w:styleId="HeaderChar">
+    <w:name w:val="Header Char"/>
+    <w:basedOn w:val="DefaultParagraphFont"/>
+    <w:link w:val="Header"/>
     <w:uiPriority w:val="99"/>
     <w:rsid w:val="007C1818"/>
   </w:style>
-  <w:style w:type="paragraph" w:styleId="Piedepgina">
+  <w:style w:type="paragraph" w:styleId="Footer">
     <w:name w:val="footer"/>
     <w:basedOn w:val="Normal"/>
-    <w:link w:val="PiedepginaCar"/>
+    <w:link w:val="FooterChar"/>
     <w:uiPriority w:val="99"/>
     <w:unhideWhenUsed/>
     <w:rsid w:val="007C1818"/>
@@ -5658,14 +6429,14 @@
       <w:spacing w:after="0" w:line="240" w:lineRule="auto"/>
     </w:pPr>
   </w:style>
-  <w:style w:type="character" w:customStyle="1" w:styleId="PiedepginaCar">
-    <w:name w:val="Pie de página Car"/>
-    <w:basedOn w:val="Fuentedeprrafopredeter"/>
-    <w:link w:val="Piedepgina"/>
+  <w:style w:type="character" w:customStyle="1" w:styleId="FooterChar">
+    <w:name w:val="Footer Char"/>
+    <w:basedOn w:val="DefaultParagraphFont"/>
+    <w:link w:val="Footer"/>
     <w:uiPriority w:val="99"/>
     <w:rsid w:val="007C1818"/>
   </w:style>
-  <w:style w:type="paragraph" w:styleId="Prrafodelista">
+  <w:style w:type="paragraph" w:styleId="ListParagraph">
     <w:name w:val="List Paragraph"/>
     <w:basedOn w:val="Normal"/>
     <w:uiPriority w:val="34"/>
@@ -5676,10 +6447,10 @@
       <w:contextualSpacing/>
     </w:pPr>
   </w:style>
-  <w:style w:type="character" w:customStyle="1" w:styleId="Ttulo1Car">
-    <w:name w:val="Título 1 Car"/>
-    <w:basedOn w:val="Fuentedeprrafopredeter"/>
-    <w:link w:val="Ttulo1"/>
+  <w:style w:type="character" w:customStyle="1" w:styleId="Heading1Char">
+    <w:name w:val="Heading 1 Char"/>
+    <w:basedOn w:val="DefaultParagraphFont"/>
+    <w:link w:val="Heading1"/>
     <w:uiPriority w:val="9"/>
     <w:rsid w:val="00122784"/>
     <w:rPr>
@@ -5689,9 +6460,9 @@
       <w:szCs w:val="32"/>
     </w:rPr>
   </w:style>
-  <w:style w:type="paragraph" w:styleId="TtuloTDC">
+  <w:style w:type="paragraph" w:styleId="TOCHeading">
     <w:name w:val="TOC Heading"/>
-    <w:basedOn w:val="Ttulo1"/>
+    <w:basedOn w:val="Heading1"/>
     <w:next w:val="Normal"/>
     <w:uiPriority w:val="39"/>
     <w:unhideWhenUsed/>
@@ -5706,7 +6477,7 @@
       <w14:ligatures w14:val="none"/>
     </w:rPr>
   </w:style>
-  <w:style w:type="paragraph" w:styleId="TDC1">
+  <w:style w:type="paragraph" w:styleId="TOC1">
     <w:name w:val="toc 1"/>
     <w:basedOn w:val="Normal"/>
     <w:next w:val="Normal"/>
@@ -5718,9 +6489,9 @@
       <w:spacing w:after="100"/>
     </w:pPr>
   </w:style>
-  <w:style w:type="character" w:styleId="Hipervnculo">
+  <w:style w:type="character" w:styleId="Hyperlink">
     <w:name w:val="Hyperlink"/>
-    <w:basedOn w:val="Fuentedeprrafopredeter"/>
+    <w:basedOn w:val="DefaultParagraphFont"/>
     <w:uiPriority w:val="99"/>
     <w:unhideWhenUsed/>
     <w:rsid w:val="00122784"/>
@@ -5729,9 +6500,9 @@
       <w:u w:val="single"/>
     </w:rPr>
   </w:style>
-  <w:style w:type="table" w:styleId="Tablaconcuadrcula">
+  <w:style w:type="table" w:styleId="TableGrid">
     <w:name w:val="Table Grid"/>
-    <w:basedOn w:val="Tablanormal"/>
+    <w:basedOn w:val="TableNormal"/>
     <w:uiPriority w:val="39"/>
     <w:rsid w:val="00152028"/>
     <w:pPr>
@@ -5750,8 +6521,8 @@
   </w:style>
   <w:style w:type="table" w:customStyle="1" w:styleId="Tablaconcuadrcula1">
     <w:name w:val="Tabla con cuadrícula1"/>
-    <w:basedOn w:val="Tablanormal"/>
-    <w:next w:val="Tablaconcuadrcula"/>
+    <w:basedOn w:val="TableNormal"/>
+    <w:next w:val="TableGrid"/>
     <w:rsid w:val="00143372"/>
     <w:pPr>
       <w:spacing w:after="0" w:line="240" w:lineRule="auto"/>
@@ -5773,9 +6544,9 @@
       </w:tblBorders>
     </w:tblPr>
   </w:style>
-  <w:style w:type="character" w:styleId="Mencinsinresolver">
+  <w:style w:type="character" w:styleId="UnresolvedMention">
     <w:name w:val="Unresolved Mention"/>
-    <w:basedOn w:val="Fuentedeprrafopredeter"/>
+    <w:basedOn w:val="DefaultParagraphFont"/>
     <w:uiPriority w:val="99"/>
     <w:semiHidden/>
     <w:unhideWhenUsed/>
@@ -5783,6 +6554,24 @@
     <w:rPr>
       <w:color w:val="605E5C"/>
       <w:shd w:val="clear" w:color="auto" w:fill="E1DFDD"/>
+    </w:rPr>
+  </w:style>
+  <w:style w:type="paragraph" w:styleId="NormalWeb">
+    <w:name w:val="Normal (Web)"/>
+    <w:basedOn w:val="Normal"/>
+    <w:uiPriority w:val="99"/>
+    <w:unhideWhenUsed/>
+    <w:rsid w:val="00373CF5"/>
+    <w:pPr>
+      <w:spacing w:before="100" w:beforeAutospacing="1" w:after="100" w:afterAutospacing="1" w:line="240" w:lineRule="auto"/>
+    </w:pPr>
+    <w:rPr>
+      <w:rFonts w:ascii="Times New Roman" w:eastAsia="Times New Roman" w:hAnsi="Times New Roman" w:cs="Times New Roman"/>
+      <w:kern w:val="0"/>
+      <w:sz w:val="24"/>
+      <w:szCs w:val="24"/>
+      <w:lang w:val="en-US"/>
+      <w14:ligatures w14:val="none"/>
     </w:rPr>
   </w:style>
 </w:styles>

</xml_diff>